<commit_message>
section 2 new vue
</commit_message>
<xml_diff>
--- a/vue官方文档学习笔记.docx
+++ b/vue官方文档学习笔记.docx
@@ -467,7 +467,7 @@
     <w:p>
       <w:pPr>
         <w:rPr>
-          <w:rFonts w:hint="eastAsia" w:eastAsiaTheme="minorEastAsia"/>
+          <w:rFonts w:hint="eastAsia"/>
           <w:lang w:val="en-US" w:eastAsia="zh-CN"/>
         </w:rPr>
       </w:pPr>
@@ -476,8 +476,61 @@
           <w:rFonts w:hint="eastAsia"/>
           <w:lang w:val="en-US" w:eastAsia="zh-CN"/>
         </w:rPr>
-        <w:t>二：</w:t>
-      </w:r>
+        <w:t>二：实例化：</w:t>
+      </w:r>
+    </w:p>
+    <w:p>
+      <w:pPr>
+        <w:numPr>
+          <w:ilvl w:val="0"/>
+          <w:numId w:val="1"/>
+        </w:numPr>
+        <w:ind w:firstLine="420" w:firstLineChars="0"/>
+        <w:rPr>
+          <w:rFonts w:hint="eastAsia"/>
+          <w:lang w:val="en-US" w:eastAsia="zh-CN"/>
+        </w:rPr>
+      </w:pPr>
+      <w:r>
+        <w:rPr>
+          <w:rFonts w:hint="eastAsia"/>
+          <w:lang w:val="en-US" w:eastAsia="zh-CN"/>
+        </w:rPr>
+        <w:t>实例化  new Vue()</w:t>
+      </w:r>
+    </w:p>
+    <w:p>
+      <w:pPr>
+        <w:numPr>
+          <w:ilvl w:val="0"/>
+          <w:numId w:val="1"/>
+        </w:numPr>
+        <w:ind w:firstLine="420" w:firstLineChars="0"/>
+        <w:rPr>
+          <w:rFonts w:hint="eastAsia"/>
+          <w:lang w:val="en-US" w:eastAsia="zh-CN"/>
+        </w:rPr>
+      </w:pPr>
+      <w:r>
+        <w:rPr>
+          <w:rFonts w:hint="eastAsia"/>
+          <w:lang w:val="en-US" w:eastAsia="zh-CN"/>
+        </w:rPr>
+        <w:t>属性代理</w:t>
+      </w:r>
+    </w:p>
+    <w:p>
+      <w:pPr>
+        <w:numPr>
+          <w:ilvl w:val="0"/>
+          <w:numId w:val="1"/>
+        </w:numPr>
+        <w:ind w:firstLine="420" w:firstLineChars="0"/>
+        <w:rPr>
+          <w:rFonts w:hint="eastAsia"/>
+          <w:lang w:val="en-US" w:eastAsia="zh-CN"/>
+        </w:rPr>
+      </w:pPr>
       <w:bookmarkStart w:id="0" w:name="_GoBack"/>
       <w:bookmarkEnd w:id="0"/>
     </w:p>
@@ -530,6 +583,26 @@
     </w:p>
   </w:comment>
 </w:comments>
+</file>
+
+<file path=word/numbering.xml><?xml version="1.0" encoding="utf-8"?>
+<w:numbering xmlns:wpc="http://schemas.microsoft.com/office/word/2010/wordprocessingCanvas" xmlns:mc="http://schemas.openxmlformats.org/markup-compatibility/2006" xmlns:o="urn:schemas-microsoft-com:office:office" xmlns:r="http://schemas.openxmlformats.org/officeDocument/2006/relationships" xmlns:m="http://schemas.openxmlformats.org/officeDocument/2006/math" xmlns:v="urn:schemas-microsoft-com:vml" xmlns:wp14="http://schemas.microsoft.com/office/word/2010/wordprocessingDrawing" xmlns:wp="http://schemas.openxmlformats.org/drawingml/2006/wordprocessingDrawing" xmlns:w10="urn:schemas-microsoft-com:office:word" xmlns:w="http://schemas.openxmlformats.org/wordprocessingml/2006/main" xmlns:w14="http://schemas.microsoft.com/office/word/2010/wordml" xmlns:wpg="http://schemas.microsoft.com/office/word/2010/wordprocessingGroup" xmlns:wpi="http://schemas.microsoft.com/office/word/2010/wordprocessingInk" xmlns:wne="http://schemas.microsoft.com/office/word/2006/wordml" xmlns:wps="http://schemas.microsoft.com/office/word/2010/wordprocessingShape" mc:Ignorable="w14 wp14">
+  <w:abstractNum w:abstractNumId="0">
+    <w:nsid w:val="58577D7D"/>
+    <w:multiLevelType w:val="singleLevel"/>
+    <w:tmpl w:val="58577D7D"/>
+    <w:lvl w:ilvl="0" w:tentative="0">
+      <w:start w:val="1"/>
+      <w:numFmt w:val="decimal"/>
+      <w:suff w:val="space"/>
+      <w:lvlText w:val="%1."/>
+      <w:lvlJc w:val="left"/>
+    </w:lvl>
+  </w:abstractNum>
+  <w:num w:numId="1">
+    <w:abstractNumId w:val="0"/>
+  </w:num>
+</w:numbering>
 </file>
 
 <file path=word/styles.xml><?xml version="1.0" encoding="utf-8"?>

</xml_diff>

<commit_message>
bind class in object
</commit_message>
<xml_diff>
--- a/vue官方文档学习笔记.docx
+++ b/vue官方文档学习笔记.docx
@@ -111,11 +111,271 @@
       </w:r>
       <w:r>
         <w:rPr>
+          <w:rStyle w:val="7"/>
+          <w:rFonts w:hint="default" w:ascii="Source Sans Pro" w:hAnsi="Source Sans Pro" w:eastAsia="Source Sans Pro" w:cs="Source Sans Pro"/>
+          <w:b/>
+          <w:i w:val="0"/>
+          <w:caps w:val="0"/>
+          <w:color w:val="42B983"/>
+          <w:spacing w:val="0"/>
+          <w:sz w:val="22"/>
+          <w:szCs w:val="22"/>
+          <w:u w:val="none"/>
+          <w:shd w:val="clear" w:fill="FFFFFF"/>
+        </w:rPr>
+        <w:t>单文件组件</w:t>
+      </w:r>
+      <w:r>
+        <w:rPr>
+          <w:rFonts w:hint="default" w:ascii="Source Sans Pro" w:hAnsi="Source Sans Pro" w:eastAsia="Source Sans Pro" w:cs="Source Sans Pro"/>
+          <w:b/>
+          <w:i w:val="0"/>
+          <w:caps w:val="0"/>
+          <w:color w:val="42B983"/>
+          <w:spacing w:val="0"/>
+          <w:sz w:val="22"/>
+          <w:szCs w:val="22"/>
+          <w:u w:val="none"/>
+          <w:shd w:val="clear" w:fill="FFFFFF"/>
+        </w:rPr>
+        <w:fldChar w:fldCharType="end"/>
+      </w:r>
+      <w:r>
+        <w:rPr>
+          <w:rFonts w:hint="default" w:ascii="Source Sans Pro" w:hAnsi="Source Sans Pro" w:eastAsia="Source Sans Pro" w:cs="Source Sans Pro"/>
+          <w:b w:val="0"/>
+          <w:i w:val="0"/>
+          <w:caps w:val="0"/>
+          <w:color w:val="34495E"/>
+          <w:spacing w:val="0"/>
+          <w:sz w:val="22"/>
+          <w:szCs w:val="22"/>
+          <w:shd w:val="clear" w:fill="FFFFFF"/>
+        </w:rPr>
+        <w:t>和</w:t>
+      </w:r>
+      <w:r>
+        <w:rPr>
+          <w:rFonts w:hint="default" w:ascii="Source Sans Pro" w:hAnsi="Source Sans Pro" w:eastAsia="Source Sans Pro" w:cs="Source Sans Pro"/>
+          <w:b/>
+          <w:i w:val="0"/>
+          <w:caps w:val="0"/>
+          <w:color w:val="42B983"/>
+          <w:spacing w:val="0"/>
+          <w:sz w:val="22"/>
+          <w:szCs w:val="22"/>
+          <w:u w:val="none"/>
+          <w:shd w:val="clear" w:fill="FFFFFF"/>
+        </w:rPr>
+        <w:fldChar w:fldCharType="begin"/>
+      </w:r>
+      <w:r>
+        <w:rPr>
+          <w:rFonts w:hint="default" w:ascii="Source Sans Pro" w:hAnsi="Source Sans Pro" w:eastAsia="Source Sans Pro" w:cs="Source Sans Pro"/>
+          <w:b/>
+          <w:i w:val="0"/>
+          <w:caps w:val="0"/>
+          <w:color w:val="42B983"/>
+          <w:spacing w:val="0"/>
+          <w:sz w:val="22"/>
+          <w:szCs w:val="22"/>
+          <w:u w:val="none"/>
+          <w:shd w:val="clear" w:fill="FFFFFF"/>
+        </w:rPr>
+        <w:instrText xml:space="preserve"> HYPERLINK "http://github.com/vuejs/awesome-vue" \l "libraries--plugins" </w:instrText>
+      </w:r>
+      <w:r>
+        <w:rPr>
+          <w:rFonts w:hint="default" w:ascii="Source Sans Pro" w:hAnsi="Source Sans Pro" w:eastAsia="Source Sans Pro" w:cs="Source Sans Pro"/>
+          <w:b/>
+          <w:i w:val="0"/>
+          <w:caps w:val="0"/>
+          <w:color w:val="42B983"/>
+          <w:spacing w:val="0"/>
+          <w:sz w:val="22"/>
+          <w:szCs w:val="22"/>
+          <w:u w:val="none"/>
+          <w:shd w:val="clear" w:fill="FFFFFF"/>
+        </w:rPr>
+        <w:fldChar w:fldCharType="separate"/>
+      </w:r>
+      <w:r>
+        <w:rPr>
+          <w:rStyle w:val="7"/>
+          <w:rFonts w:hint="default" w:ascii="Source Sans Pro" w:hAnsi="Source Sans Pro" w:eastAsia="Source Sans Pro" w:cs="Source Sans Pro"/>
+          <w:b/>
+          <w:i w:val="0"/>
+          <w:caps w:val="0"/>
+          <w:color w:val="42B983"/>
+          <w:spacing w:val="0"/>
+          <w:sz w:val="22"/>
+          <w:szCs w:val="22"/>
+          <w:u w:val="none"/>
+          <w:shd w:val="clear" w:fill="FFFFFF"/>
+        </w:rPr>
+        <w:t>Vue生态系统支持的库</w:t>
+      </w:r>
+      <w:r>
+        <w:rPr>
+          <w:rFonts w:hint="default" w:ascii="Source Sans Pro" w:hAnsi="Source Sans Pro" w:eastAsia="Source Sans Pro" w:cs="Source Sans Pro"/>
+          <w:b/>
+          <w:i w:val="0"/>
+          <w:caps w:val="0"/>
+          <w:color w:val="42B983"/>
+          <w:spacing w:val="0"/>
+          <w:sz w:val="22"/>
+          <w:szCs w:val="22"/>
+          <w:u w:val="none"/>
+          <w:shd w:val="clear" w:fill="FFFFFF"/>
+        </w:rPr>
+        <w:fldChar w:fldCharType="end"/>
+      </w:r>
+      <w:r>
+        <w:rPr>
+          <w:rFonts w:hint="default" w:ascii="Source Sans Pro" w:hAnsi="Source Sans Pro" w:eastAsia="Source Sans Pro" w:cs="Source Sans Pro"/>
+          <w:b w:val="0"/>
+          <w:i w:val="0"/>
+          <w:caps w:val="0"/>
+          <w:color w:val="34495E"/>
+          <w:spacing w:val="0"/>
+          <w:sz w:val="22"/>
+          <w:szCs w:val="22"/>
+          <w:shd w:val="clear" w:fill="FFFFFF"/>
+        </w:rPr>
+        <w:t>开发的复杂单页应用。</w:t>
+      </w:r>
+    </w:p>
+    <w:p>
+      <w:pPr>
+        <w:ind w:left="420" w:leftChars="0" w:firstLine="420" w:firstLineChars="0"/>
+        <w:rPr>
+          <w:rFonts w:hint="default" w:ascii="Source Sans Pro" w:hAnsi="Source Sans Pro" w:eastAsia="Source Sans Pro" w:cs="Source Sans Pro"/>
+          <w:b w:val="0"/>
+          <w:i w:val="0"/>
+          <w:caps w:val="0"/>
+          <w:color w:val="34495E"/>
+          <w:spacing w:val="0"/>
+          <w:sz w:val="22"/>
+          <w:szCs w:val="22"/>
+          <w:shd w:val="clear" w:fill="FFFFFF"/>
+        </w:rPr>
+      </w:pPr>
+      <w:r>
+        <w:rPr>
+          <w:rFonts w:ascii="Source Sans Pro" w:hAnsi="Source Sans Pro" w:eastAsia="Source Sans Pro" w:cs="Source Sans Pro"/>
+          <w:b w:val="0"/>
+          <w:i w:val="0"/>
+          <w:caps w:val="0"/>
+          <w:color w:val="34495E"/>
+          <w:spacing w:val="0"/>
+          <w:sz w:val="22"/>
+          <w:szCs w:val="22"/>
+          <w:shd w:val="clear" w:fill="FFFFFF"/>
+        </w:rPr>
+        <w:t>Vue.js 的目标是通过尽可能简单的 API 实现</w:t>
+      </w:r>
+      <w:r>
+        <w:rPr>
           <w:rStyle w:val="6"/>
           <w:rFonts w:hint="default" w:ascii="Source Sans Pro" w:hAnsi="Source Sans Pro" w:eastAsia="Source Sans Pro" w:cs="Source Sans Pro"/>
           <w:b/>
           <w:i w:val="0"/>
           <w:caps w:val="0"/>
+          <w:color w:val="2C3E50"/>
+          <w:spacing w:val="0"/>
+          <w:sz w:val="22"/>
+          <w:szCs w:val="22"/>
+          <w:shd w:val="clear" w:fill="FFFFFF"/>
+        </w:rPr>
+        <w:t>响应的数据绑定</w:t>
+      </w:r>
+      <w:r>
+        <w:rPr>
+          <w:rFonts w:hint="default" w:ascii="Source Sans Pro" w:hAnsi="Source Sans Pro" w:eastAsia="Source Sans Pro" w:cs="Source Sans Pro"/>
+          <w:b w:val="0"/>
+          <w:i w:val="0"/>
+          <w:caps w:val="0"/>
+          <w:color w:val="34495E"/>
+          <w:spacing w:val="0"/>
+          <w:sz w:val="22"/>
+          <w:szCs w:val="22"/>
+          <w:shd w:val="clear" w:fill="FFFFFF"/>
+        </w:rPr>
+        <w:t>和</w:t>
+      </w:r>
+      <w:r>
+        <w:rPr>
+          <w:rStyle w:val="6"/>
+          <w:rFonts w:hint="default" w:ascii="Source Sans Pro" w:hAnsi="Source Sans Pro" w:eastAsia="Source Sans Pro" w:cs="Source Sans Pro"/>
+          <w:b/>
+          <w:i w:val="0"/>
+          <w:caps w:val="0"/>
+          <w:color w:val="2C3E50"/>
+          <w:spacing w:val="0"/>
+          <w:sz w:val="22"/>
+          <w:szCs w:val="22"/>
+          <w:shd w:val="clear" w:fill="FFFFFF"/>
+        </w:rPr>
+        <w:t>组合的视图组件</w:t>
+      </w:r>
+      <w:r>
+        <w:rPr>
+          <w:rFonts w:hint="default" w:ascii="Source Sans Pro" w:hAnsi="Source Sans Pro" w:eastAsia="Source Sans Pro" w:cs="Source Sans Pro"/>
+          <w:b w:val="0"/>
+          <w:i w:val="0"/>
+          <w:caps w:val="0"/>
+          <w:color w:val="34495E"/>
+          <w:spacing w:val="0"/>
+          <w:sz w:val="22"/>
+          <w:szCs w:val="22"/>
+          <w:shd w:val="clear" w:fill="FFFFFF"/>
+        </w:rPr>
+        <w:t>。</w:t>
+      </w:r>
+      <w:r>
+        <w:commentReference w:id="0"/>
+      </w:r>
+    </w:p>
+    <w:p>
+      <w:pPr>
+        <w:ind w:left="420" w:leftChars="0" w:firstLine="420" w:firstLineChars="0"/>
+        <w:rPr>
+          <w:rFonts w:ascii="Source Sans Pro" w:hAnsi="Source Sans Pro" w:eastAsia="Source Sans Pro" w:cs="Source Sans Pro"/>
+          <w:b w:val="0"/>
+          <w:i w:val="0"/>
+          <w:caps w:val="0"/>
+          <w:color w:val="34495E"/>
+          <w:spacing w:val="0"/>
+          <w:sz w:val="22"/>
+          <w:szCs w:val="22"/>
+          <w:shd w:val="clear" w:fill="FFFFFF"/>
+        </w:rPr>
+      </w:pPr>
+    </w:p>
+    <w:p>
+      <w:pPr>
+        <w:ind w:left="420" w:leftChars="0" w:firstLine="420" w:firstLineChars="0"/>
+      </w:pPr>
+      <w:r>
+        <w:rPr>
+          <w:rFonts w:ascii="Source Sans Pro" w:hAnsi="Source Sans Pro" w:eastAsia="Source Sans Pro" w:cs="Source Sans Pro"/>
+          <w:b w:val="0"/>
+          <w:i w:val="0"/>
+          <w:caps w:val="0"/>
+          <w:color w:val="34495E"/>
+          <w:spacing w:val="0"/>
+          <w:sz w:val="22"/>
+          <w:szCs w:val="22"/>
+          <w:shd w:val="clear" w:fill="FFFFFF"/>
+        </w:rPr>
+        <w:t>知道 Vue.js 与其它库/框架的区别，查看</w:t>
+      </w:r>
+      <w:r>
+        <w:rPr>
+          <w:rFonts w:hint="default" w:ascii="Source Sans Pro" w:hAnsi="Source Sans Pro" w:eastAsia="Source Sans Pro" w:cs="Source Sans Pro"/>
+          <w:b/>
+          <w:i w:val="0"/>
+          <w:caps w:val="0"/>
           <w:color w:val="42B983"/>
           <w:spacing w:val="0"/>
           <w:sz w:val="22"/>
@@ -123,7 +383,7 @@
           <w:u w:val="none"/>
           <w:shd w:val="clear" w:fill="FFFFFF"/>
         </w:rPr>
-        <w:t>单文件组件</w:t>
+        <w:fldChar w:fldCharType="begin"/>
       </w:r>
       <w:r>
         <w:rPr>
@@ -138,21 +398,7 @@
           <w:u w:val="none"/>
           <w:shd w:val="clear" w:fill="FFFFFF"/>
         </w:rPr>
-        <w:fldChar w:fldCharType="end"/>
-      </w:r>
-      <w:r>
-        <w:rPr>
-          <w:rFonts w:hint="default" w:ascii="Source Sans Pro" w:hAnsi="Source Sans Pro" w:eastAsia="Source Sans Pro" w:cs="Source Sans Pro"/>
-          <w:b w:val="0"/>
-          <w:i w:val="0"/>
-          <w:caps w:val="0"/>
-          <w:color w:val="34495E"/>
-          <w:spacing w:val="0"/>
-          <w:sz w:val="22"/>
-          <w:szCs w:val="22"/>
-          <w:shd w:val="clear" w:fill="FFFFFF"/>
-        </w:rPr>
-        <w:t>和</w:t>
+        <w:instrText xml:space="preserve"> HYPERLINK "http://cn.vuejs.org/v2/guide/comparison.html" </w:instrText>
       </w:r>
       <w:r>
         <w:rPr>
@@ -167,257 +413,11 @@
           <w:u w:val="none"/>
           <w:shd w:val="clear" w:fill="FFFFFF"/>
         </w:rPr>
-        <w:fldChar w:fldCharType="begin"/>
-      </w:r>
-      <w:r>
-        <w:rPr>
-          <w:rFonts w:hint="default" w:ascii="Source Sans Pro" w:hAnsi="Source Sans Pro" w:eastAsia="Source Sans Pro" w:cs="Source Sans Pro"/>
-          <w:b/>
-          <w:i w:val="0"/>
-          <w:caps w:val="0"/>
-          <w:color w:val="42B983"/>
-          <w:spacing w:val="0"/>
-          <w:sz w:val="22"/>
-          <w:szCs w:val="22"/>
-          <w:u w:val="none"/>
-          <w:shd w:val="clear" w:fill="FFFFFF"/>
-        </w:rPr>
-        <w:instrText xml:space="preserve"> HYPERLINK "http://github.com/vuejs/awesome-vue" \l "libraries--plugins" </w:instrText>
-      </w:r>
-      <w:r>
-        <w:rPr>
-          <w:rFonts w:hint="default" w:ascii="Source Sans Pro" w:hAnsi="Source Sans Pro" w:eastAsia="Source Sans Pro" w:cs="Source Sans Pro"/>
-          <w:b/>
-          <w:i w:val="0"/>
-          <w:caps w:val="0"/>
-          <w:color w:val="42B983"/>
-          <w:spacing w:val="0"/>
-          <w:sz w:val="22"/>
-          <w:szCs w:val="22"/>
-          <w:u w:val="none"/>
-          <w:shd w:val="clear" w:fill="FFFFFF"/>
-        </w:rPr>
         <w:fldChar w:fldCharType="separate"/>
       </w:r>
       <w:r>
         <w:rPr>
-          <w:rStyle w:val="6"/>
-          <w:rFonts w:hint="default" w:ascii="Source Sans Pro" w:hAnsi="Source Sans Pro" w:eastAsia="Source Sans Pro" w:cs="Source Sans Pro"/>
-          <w:b/>
-          <w:i w:val="0"/>
-          <w:caps w:val="0"/>
-          <w:color w:val="42B983"/>
-          <w:spacing w:val="0"/>
-          <w:sz w:val="22"/>
-          <w:szCs w:val="22"/>
-          <w:u w:val="none"/>
-          <w:shd w:val="clear" w:fill="FFFFFF"/>
-        </w:rPr>
-        <w:t>Vue生态系统支持的库</w:t>
-      </w:r>
-      <w:r>
-        <w:rPr>
-          <w:rFonts w:hint="default" w:ascii="Source Sans Pro" w:hAnsi="Source Sans Pro" w:eastAsia="Source Sans Pro" w:cs="Source Sans Pro"/>
-          <w:b/>
-          <w:i w:val="0"/>
-          <w:caps w:val="0"/>
-          <w:color w:val="42B983"/>
-          <w:spacing w:val="0"/>
-          <w:sz w:val="22"/>
-          <w:szCs w:val="22"/>
-          <w:u w:val="none"/>
-          <w:shd w:val="clear" w:fill="FFFFFF"/>
-        </w:rPr>
-        <w:fldChar w:fldCharType="end"/>
-      </w:r>
-      <w:r>
-        <w:rPr>
-          <w:rFonts w:hint="default" w:ascii="Source Sans Pro" w:hAnsi="Source Sans Pro" w:eastAsia="Source Sans Pro" w:cs="Source Sans Pro"/>
-          <w:b w:val="0"/>
-          <w:i w:val="0"/>
-          <w:caps w:val="0"/>
-          <w:color w:val="34495E"/>
-          <w:spacing w:val="0"/>
-          <w:sz w:val="22"/>
-          <w:szCs w:val="22"/>
-          <w:shd w:val="clear" w:fill="FFFFFF"/>
-        </w:rPr>
-        <w:t>开发的复杂单页应用。</w:t>
-      </w:r>
-    </w:p>
-    <w:p>
-      <w:pPr>
-        <w:ind w:left="420" w:leftChars="0" w:firstLine="420" w:firstLineChars="0"/>
-        <w:rPr>
-          <w:rFonts w:hint="default" w:ascii="Source Sans Pro" w:hAnsi="Source Sans Pro" w:eastAsia="Source Sans Pro" w:cs="Source Sans Pro"/>
-          <w:b w:val="0"/>
-          <w:i w:val="0"/>
-          <w:caps w:val="0"/>
-          <w:color w:val="34495E"/>
-          <w:spacing w:val="0"/>
-          <w:sz w:val="22"/>
-          <w:szCs w:val="22"/>
-          <w:shd w:val="clear" w:fill="FFFFFF"/>
-        </w:rPr>
-      </w:pPr>
-      <w:r>
-        <w:rPr>
-          <w:rFonts w:ascii="Source Sans Pro" w:hAnsi="Source Sans Pro" w:eastAsia="Source Sans Pro" w:cs="Source Sans Pro"/>
-          <w:b w:val="0"/>
-          <w:i w:val="0"/>
-          <w:caps w:val="0"/>
-          <w:color w:val="34495E"/>
-          <w:spacing w:val="0"/>
-          <w:sz w:val="22"/>
-          <w:szCs w:val="22"/>
-          <w:shd w:val="clear" w:fill="FFFFFF"/>
-        </w:rPr>
-        <w:t>Vue.js 的目标是通过尽可能简单的 API 实现</w:t>
-      </w:r>
-      <w:r>
-        <w:rPr>
-          <w:rStyle w:val="5"/>
-          <w:rFonts w:hint="default" w:ascii="Source Sans Pro" w:hAnsi="Source Sans Pro" w:eastAsia="Source Sans Pro" w:cs="Source Sans Pro"/>
-          <w:b/>
-          <w:i w:val="0"/>
-          <w:caps w:val="0"/>
-          <w:color w:val="2C3E50"/>
-          <w:spacing w:val="0"/>
-          <w:sz w:val="22"/>
-          <w:szCs w:val="22"/>
-          <w:shd w:val="clear" w:fill="FFFFFF"/>
-        </w:rPr>
-        <w:t>响应的数据绑定</w:t>
-      </w:r>
-      <w:r>
-        <w:rPr>
-          <w:rFonts w:hint="default" w:ascii="Source Sans Pro" w:hAnsi="Source Sans Pro" w:eastAsia="Source Sans Pro" w:cs="Source Sans Pro"/>
-          <w:b w:val="0"/>
-          <w:i w:val="0"/>
-          <w:caps w:val="0"/>
-          <w:color w:val="34495E"/>
-          <w:spacing w:val="0"/>
-          <w:sz w:val="22"/>
-          <w:szCs w:val="22"/>
-          <w:shd w:val="clear" w:fill="FFFFFF"/>
-        </w:rPr>
-        <w:t>和</w:t>
-      </w:r>
-      <w:r>
-        <w:rPr>
-          <w:rStyle w:val="5"/>
-          <w:rFonts w:hint="default" w:ascii="Source Sans Pro" w:hAnsi="Source Sans Pro" w:eastAsia="Source Sans Pro" w:cs="Source Sans Pro"/>
-          <w:b/>
-          <w:i w:val="0"/>
-          <w:caps w:val="0"/>
-          <w:color w:val="2C3E50"/>
-          <w:spacing w:val="0"/>
-          <w:sz w:val="22"/>
-          <w:szCs w:val="22"/>
-          <w:shd w:val="clear" w:fill="FFFFFF"/>
-        </w:rPr>
-        <w:t>组合的视图组件</w:t>
-      </w:r>
-      <w:r>
-        <w:rPr>
-          <w:rFonts w:hint="default" w:ascii="Source Sans Pro" w:hAnsi="Source Sans Pro" w:eastAsia="Source Sans Pro" w:cs="Source Sans Pro"/>
-          <w:b w:val="0"/>
-          <w:i w:val="0"/>
-          <w:caps w:val="0"/>
-          <w:color w:val="34495E"/>
-          <w:spacing w:val="0"/>
-          <w:sz w:val="22"/>
-          <w:szCs w:val="22"/>
-          <w:shd w:val="clear" w:fill="FFFFFF"/>
-        </w:rPr>
-        <w:t>。</w:t>
-      </w:r>
-      <w:r>
-        <w:commentReference w:id="0"/>
-      </w:r>
-    </w:p>
-    <w:p>
-      <w:pPr>
-        <w:ind w:left="420" w:leftChars="0" w:firstLine="420" w:firstLineChars="0"/>
-        <w:rPr>
-          <w:rFonts w:ascii="Source Sans Pro" w:hAnsi="Source Sans Pro" w:eastAsia="Source Sans Pro" w:cs="Source Sans Pro"/>
-          <w:b w:val="0"/>
-          <w:i w:val="0"/>
-          <w:caps w:val="0"/>
-          <w:color w:val="34495E"/>
-          <w:spacing w:val="0"/>
-          <w:sz w:val="22"/>
-          <w:szCs w:val="22"/>
-          <w:shd w:val="clear" w:fill="FFFFFF"/>
-        </w:rPr>
-      </w:pPr>
-    </w:p>
-    <w:p>
-      <w:pPr>
-        <w:ind w:left="420" w:leftChars="0" w:firstLine="420" w:firstLineChars="0"/>
-      </w:pPr>
-      <w:r>
-        <w:rPr>
-          <w:rFonts w:ascii="Source Sans Pro" w:hAnsi="Source Sans Pro" w:eastAsia="Source Sans Pro" w:cs="Source Sans Pro"/>
-          <w:b w:val="0"/>
-          <w:i w:val="0"/>
-          <w:caps w:val="0"/>
-          <w:color w:val="34495E"/>
-          <w:spacing w:val="0"/>
-          <w:sz w:val="22"/>
-          <w:szCs w:val="22"/>
-          <w:shd w:val="clear" w:fill="FFFFFF"/>
-        </w:rPr>
-        <w:t>知道 Vue.js 与其它库/框架的区别，查看</w:t>
-      </w:r>
-      <w:r>
-        <w:rPr>
-          <w:rFonts w:hint="default" w:ascii="Source Sans Pro" w:hAnsi="Source Sans Pro" w:eastAsia="Source Sans Pro" w:cs="Source Sans Pro"/>
-          <w:b/>
-          <w:i w:val="0"/>
-          <w:caps w:val="0"/>
-          <w:color w:val="42B983"/>
-          <w:spacing w:val="0"/>
-          <w:sz w:val="22"/>
-          <w:szCs w:val="22"/>
-          <w:u w:val="none"/>
-          <w:shd w:val="clear" w:fill="FFFFFF"/>
-        </w:rPr>
-        <w:fldChar w:fldCharType="begin"/>
-      </w:r>
-      <w:r>
-        <w:rPr>
-          <w:rFonts w:hint="default" w:ascii="Source Sans Pro" w:hAnsi="Source Sans Pro" w:eastAsia="Source Sans Pro" w:cs="Source Sans Pro"/>
-          <w:b/>
-          <w:i w:val="0"/>
-          <w:caps w:val="0"/>
-          <w:color w:val="42B983"/>
-          <w:spacing w:val="0"/>
-          <w:sz w:val="22"/>
-          <w:szCs w:val="22"/>
-          <w:u w:val="none"/>
-          <w:shd w:val="clear" w:fill="FFFFFF"/>
-        </w:rPr>
-        <w:instrText xml:space="preserve"> HYPERLINK "http://cn.vuejs.org/v2/guide/comparison.html" </w:instrText>
-      </w:r>
-      <w:r>
-        <w:rPr>
-          <w:rFonts w:hint="default" w:ascii="Source Sans Pro" w:hAnsi="Source Sans Pro" w:eastAsia="Source Sans Pro" w:cs="Source Sans Pro"/>
-          <w:b/>
-          <w:i w:val="0"/>
-          <w:caps w:val="0"/>
-          <w:color w:val="42B983"/>
-          <w:spacing w:val="0"/>
-          <w:sz w:val="22"/>
-          <w:szCs w:val="22"/>
-          <w:u w:val="none"/>
-          <w:shd w:val="clear" w:fill="FFFFFF"/>
-        </w:rPr>
-        <w:fldChar w:fldCharType="separate"/>
-      </w:r>
-      <w:r>
-        <w:rPr>
-          <w:rStyle w:val="6"/>
+          <w:rStyle w:val="7"/>
           <w:rFonts w:hint="default" w:ascii="Source Sans Pro" w:hAnsi="Source Sans Pro" w:eastAsia="Source Sans Pro" w:cs="Source Sans Pro"/>
           <w:b/>
           <w:i w:val="0"/>
@@ -522,8 +522,44 @@
     <w:p>
       <w:pPr>
         <w:numPr>
+          <w:numId w:val="0"/>
+        </w:numPr>
+        <w:rPr>
+          <w:rFonts w:hint="eastAsia"/>
+          <w:lang w:val="en-US" w:eastAsia="zh-CN"/>
+        </w:rPr>
+      </w:pPr>
+      <w:r>
+        <w:rPr>
+          <w:rFonts w:hint="eastAsia"/>
+          <w:lang w:val="en-US" w:eastAsia="zh-CN"/>
+        </w:rPr>
+        <w:t>三：模板</w:t>
+      </w:r>
+    </w:p>
+    <w:p>
+      <w:pPr>
+        <w:numPr>
+          <w:numId w:val="0"/>
+        </w:numPr>
+        <w:rPr>
+          <w:rFonts w:hint="eastAsia"/>
+          <w:lang w:val="en-US" w:eastAsia="zh-CN"/>
+        </w:rPr>
+      </w:pPr>
+      <w:r>
+        <w:rPr>
+          <w:rFonts w:hint="eastAsia"/>
+          <w:lang w:val="en-US" w:eastAsia="zh-CN"/>
+        </w:rPr>
+        <w:t>四：计算属性</w:t>
+      </w:r>
+    </w:p>
+    <w:p>
+      <w:pPr>
+        <w:numPr>
           <w:ilvl w:val="0"/>
-          <w:numId w:val="1"/>
+          <w:numId w:val="2"/>
         </w:numPr>
         <w:ind w:firstLine="420" w:firstLineChars="0"/>
         <w:rPr>
@@ -531,8 +567,1652 @@
           <w:lang w:val="en-US" w:eastAsia="zh-CN"/>
         </w:rPr>
       </w:pPr>
+      <w:r>
+        <w:rPr>
+          <w:rFonts w:hint="eastAsia"/>
+          <w:lang w:val="en-US" w:eastAsia="zh-CN"/>
+        </w:rPr>
+        <w:t>Computed:{</w:t>
+      </w:r>
+    </w:p>
+    <w:p>
+      <w:pPr>
+        <w:numPr>
+          <w:numId w:val="0"/>
+        </w:numPr>
+        <w:ind w:left="840" w:leftChars="0" w:firstLine="420" w:firstLineChars="0"/>
+        <w:rPr>
+          <w:rFonts w:hint="eastAsia"/>
+          <w:lang w:val="en-US" w:eastAsia="zh-CN"/>
+        </w:rPr>
+      </w:pPr>
+      <w:r>
+        <w:rPr>
+          <w:rFonts w:hint="eastAsia"/>
+          <w:lang w:val="en-US" w:eastAsia="zh-CN"/>
+        </w:rPr>
+        <w:t>Todo:function(){</w:t>
+      </w:r>
+    </w:p>
+    <w:p>
+      <w:pPr>
+        <w:numPr>
+          <w:numId w:val="0"/>
+        </w:numPr>
+        <w:ind w:left="840" w:leftChars="0" w:firstLine="420" w:firstLineChars="0"/>
+        <w:rPr>
+          <w:rFonts w:hint="default"/>
+          <w:lang w:val="en-US" w:eastAsia="zh-CN"/>
+        </w:rPr>
+      </w:pPr>
+      <w:r>
+        <w:rPr>
+          <w:rFonts w:hint="eastAsia"/>
+          <w:lang w:val="en-US" w:eastAsia="zh-CN"/>
+        </w:rPr>
+        <w:t xml:space="preserve">Return </w:t>
+      </w:r>
+      <w:r>
+        <w:rPr>
+          <w:rFonts w:hint="default"/>
+          <w:lang w:val="en-US" w:eastAsia="zh-CN"/>
+        </w:rPr>
+        <w:t>“”</w:t>
+      </w:r>
+    </w:p>
+    <w:p>
+      <w:pPr>
+        <w:numPr>
+          <w:numId w:val="0"/>
+        </w:numPr>
+        <w:ind w:left="840" w:leftChars="0" w:firstLine="420" w:firstLineChars="0"/>
+        <w:rPr>
+          <w:rFonts w:hint="eastAsia"/>
+          <w:lang w:val="en-US" w:eastAsia="zh-CN"/>
+        </w:rPr>
+      </w:pPr>
+      <w:r>
+        <w:rPr>
+          <w:rFonts w:hint="eastAsia"/>
+          <w:lang w:val="en-US" w:eastAsia="zh-CN"/>
+        </w:rPr>
+        <w:t>}</w:t>
+      </w:r>
+    </w:p>
+    <w:p>
+      <w:pPr>
+        <w:numPr>
+          <w:numId w:val="0"/>
+        </w:numPr>
+        <w:ind w:left="420" w:leftChars="0" w:firstLine="420" w:firstLineChars="0"/>
+        <w:rPr>
+          <w:rFonts w:hint="eastAsia"/>
+          <w:lang w:val="en-US" w:eastAsia="zh-CN"/>
+        </w:rPr>
+      </w:pPr>
+      <w:r>
+        <w:rPr>
+          <w:rFonts w:hint="eastAsia"/>
+          <w:lang w:val="en-US" w:eastAsia="zh-CN"/>
+        </w:rPr>
+        <w:t>}</w:t>
+      </w:r>
+    </w:p>
+    <w:p>
+      <w:pPr>
+        <w:numPr>
+          <w:numId w:val="0"/>
+        </w:numPr>
+        <w:ind w:left="420" w:leftChars="0" w:firstLine="420" w:firstLineChars="0"/>
+        <w:rPr>
+          <w:rFonts w:hint="eastAsia"/>
+          <w:lang w:val="en-US" w:eastAsia="zh-CN"/>
+        </w:rPr>
+      </w:pPr>
+    </w:p>
+    <w:p>
+      <w:pPr>
+        <w:numPr>
+          <w:numId w:val="0"/>
+        </w:numPr>
+        <w:ind w:left="420" w:leftChars="0" w:firstLine="420" w:firstLineChars="0"/>
+        <w:rPr>
+          <w:rFonts w:hint="eastAsia"/>
+          <w:lang w:val="en-US" w:eastAsia="zh-CN"/>
+        </w:rPr>
+      </w:pPr>
+      <w:r>
+        <w:rPr>
+          <w:rFonts w:hint="eastAsia"/>
+          <w:lang w:val="en-US" w:eastAsia="zh-CN"/>
+        </w:rPr>
+        <w:t>{{todo}}</w:t>
+      </w:r>
+    </w:p>
+    <w:p>
+      <w:pPr>
+        <w:numPr>
+          <w:numId w:val="0"/>
+        </w:numPr>
+        <w:rPr>
+          <w:rFonts w:hint="eastAsia"/>
+          <w:lang w:val="en-US" w:eastAsia="zh-CN"/>
+        </w:rPr>
+      </w:pPr>
+      <w:r>
+        <w:rPr>
+          <w:rFonts w:hint="eastAsia"/>
+          <w:lang w:val="en-US" w:eastAsia="zh-CN"/>
+        </w:rPr>
+        <w:t xml:space="preserve">     2. Methods:{</w:t>
+      </w:r>
+    </w:p>
+    <w:p>
+      <w:pPr>
+        <w:numPr>
+          <w:numId w:val="0"/>
+        </w:numPr>
+        <w:ind w:left="840" w:leftChars="0" w:firstLine="420" w:firstLineChars="0"/>
+        <w:rPr>
+          <w:rFonts w:hint="eastAsia"/>
+          <w:lang w:val="en-US" w:eastAsia="zh-CN"/>
+        </w:rPr>
+      </w:pPr>
+      <w:r>
+        <w:rPr>
+          <w:rFonts w:hint="eastAsia"/>
+          <w:lang w:val="en-US" w:eastAsia="zh-CN"/>
+        </w:rPr>
+        <w:t>Todo:function(){</w:t>
+      </w:r>
+    </w:p>
+    <w:p>
+      <w:pPr>
+        <w:numPr>
+          <w:numId w:val="0"/>
+        </w:numPr>
+        <w:ind w:left="1260" w:leftChars="0" w:firstLine="420" w:firstLineChars="0"/>
+        <w:rPr>
+          <w:rFonts w:hint="eastAsia"/>
+          <w:lang w:val="en-US" w:eastAsia="zh-CN"/>
+        </w:rPr>
+      </w:pPr>
+      <w:r>
+        <w:rPr>
+          <w:rFonts w:hint="eastAsia"/>
+          <w:lang w:val="en-US" w:eastAsia="zh-CN"/>
+        </w:rPr>
+        <w:t xml:space="preserve">Return </w:t>
+      </w:r>
+      <w:r>
+        <w:rPr>
+          <w:rFonts w:hint="default"/>
+          <w:lang w:val="en-US" w:eastAsia="zh-CN"/>
+        </w:rPr>
+        <w:t>“”</w:t>
+      </w:r>
+      <w:r>
+        <w:rPr>
+          <w:rFonts w:hint="eastAsia"/>
+          <w:lang w:val="en-US" w:eastAsia="zh-CN"/>
+        </w:rPr>
+        <w:t>;</w:t>
+      </w:r>
+    </w:p>
+    <w:p>
+      <w:pPr>
+        <w:numPr>
+          <w:numId w:val="0"/>
+        </w:numPr>
+        <w:ind w:left="840" w:leftChars="0" w:firstLine="420" w:firstLineChars="0"/>
+        <w:rPr>
+          <w:rFonts w:hint="eastAsia"/>
+          <w:lang w:val="en-US" w:eastAsia="zh-CN"/>
+        </w:rPr>
+      </w:pPr>
+      <w:r>
+        <w:rPr>
+          <w:rFonts w:hint="eastAsia"/>
+          <w:lang w:val="en-US" w:eastAsia="zh-CN"/>
+        </w:rPr>
+        <w:t>}</w:t>
+      </w:r>
+    </w:p>
+    <w:p>
+      <w:pPr>
+        <w:numPr>
+          <w:numId w:val="0"/>
+        </w:numPr>
+        <w:ind w:left="420" w:leftChars="0" w:firstLine="420" w:firstLineChars="0"/>
+        <w:rPr>
+          <w:rFonts w:hint="eastAsia"/>
+          <w:lang w:val="en-US" w:eastAsia="zh-CN"/>
+        </w:rPr>
+      </w:pPr>
+      <w:r>
+        <w:rPr>
+          <w:rFonts w:hint="eastAsia"/>
+          <w:lang w:val="en-US" w:eastAsia="zh-CN"/>
+        </w:rPr>
+        <w:t>}</w:t>
+      </w:r>
+    </w:p>
+    <w:p>
+      <w:pPr>
+        <w:numPr>
+          <w:numId w:val="0"/>
+        </w:numPr>
+        <w:ind w:left="420" w:leftChars="0" w:firstLine="420" w:firstLineChars="0"/>
+        <w:rPr>
+          <w:rFonts w:hint="eastAsia"/>
+          <w:lang w:val="en-US" w:eastAsia="zh-CN"/>
+        </w:rPr>
+      </w:pPr>
+    </w:p>
+    <w:p>
+      <w:pPr>
+        <w:numPr>
+          <w:numId w:val="0"/>
+        </w:numPr>
+        <w:ind w:left="420" w:leftChars="0" w:firstLine="420" w:firstLineChars="0"/>
+        <w:rPr>
+          <w:rFonts w:hint="eastAsia"/>
+          <w:lang w:val="en-US" w:eastAsia="zh-CN"/>
+        </w:rPr>
+      </w:pPr>
+      <w:r>
+        <w:rPr>
+          <w:rFonts w:hint="eastAsia"/>
+          <w:lang w:val="en-US" w:eastAsia="zh-CN"/>
+        </w:rPr>
+        <w:t>{{todo()}</w:t>
+      </w:r>
+    </w:p>
+    <w:p>
+      <w:pPr>
+        <w:numPr>
+          <w:numId w:val="0"/>
+        </w:numPr>
+        <w:ind w:left="420" w:leftChars="0" w:firstLine="420" w:firstLineChars="0"/>
+        <w:rPr>
+          <w:rFonts w:hint="eastAsia"/>
+          <w:lang w:val="en-US" w:eastAsia="zh-CN"/>
+        </w:rPr>
+      </w:pPr>
+    </w:p>
+    <w:p>
+      <w:pPr>
+        <w:numPr>
+          <w:numId w:val="0"/>
+        </w:numPr>
+        <w:ind w:left="420" w:leftChars="0" w:firstLine="420" w:firstLineChars="0"/>
+        <w:rPr>
+          <w:rFonts w:hint="eastAsia"/>
+          <w:lang w:val="en-US" w:eastAsia="zh-CN"/>
+        </w:rPr>
+      </w:pPr>
+      <w:r>
+        <w:rPr>
+          <w:rFonts w:hint="eastAsia"/>
+          <w:lang w:val="en-US" w:eastAsia="zh-CN"/>
+        </w:rPr>
+        <w:t>注意：差别</w:t>
+      </w:r>
+    </w:p>
+    <w:p>
+      <w:pPr>
+        <w:numPr>
+          <w:numId w:val="0"/>
+        </w:numPr>
+        <w:ind w:left="420" w:leftChars="0" w:firstLine="420" w:firstLineChars="0"/>
+        <w:rPr>
+          <w:rFonts w:hint="eastAsia"/>
+          <w:lang w:val="en-US" w:eastAsia="zh-CN"/>
+        </w:rPr>
+      </w:pPr>
+    </w:p>
+    <w:p>
+      <w:pPr>
+        <w:pStyle w:val="4"/>
+        <w:keepNext w:val="0"/>
+        <w:keepLines w:val="0"/>
+        <w:widowControl/>
+        <w:suppressLineNumbers w:val="0"/>
+        <w:pBdr>
+          <w:bottom w:val="none" w:color="auto" w:sz="0" w:space="0"/>
+        </w:pBdr>
+        <w:shd w:val="clear" w:fill="FFFFFF"/>
+        <w:spacing w:before="252" w:beforeAutospacing="0" w:line="336" w:lineRule="atLeast"/>
+        <w:ind w:left="0" w:right="0" w:firstLine="0"/>
+        <w:rPr>
+          <w:rFonts w:ascii="Source Sans Pro" w:hAnsi="Source Sans Pro" w:eastAsia="Source Sans Pro" w:cs="Source Sans Pro"/>
+          <w:b w:val="0"/>
+          <w:i w:val="0"/>
+          <w:caps w:val="0"/>
+          <w:color w:val="34495E"/>
+          <w:spacing w:val="0"/>
+          <w:sz w:val="22"/>
+          <w:szCs w:val="22"/>
+        </w:rPr>
+      </w:pPr>
+      <w:r>
+        <w:rPr>
+          <w:rFonts w:hint="default" w:ascii="Source Sans Pro" w:hAnsi="Source Sans Pro" w:eastAsia="Source Sans Pro" w:cs="Source Sans Pro"/>
+          <w:b w:val="0"/>
+          <w:i w:val="0"/>
+          <w:caps w:val="0"/>
+          <w:color w:val="34495E"/>
+          <w:spacing w:val="0"/>
+          <w:sz w:val="22"/>
+          <w:szCs w:val="22"/>
+          <w:shd w:val="clear" w:fill="FFFFFF"/>
+        </w:rPr>
+        <w:t>你可能已经注意到我们可以通过调用表达式中的method来达到同样的效果：</w:t>
+      </w:r>
+    </w:p>
+    <w:tbl>
+      <w:tblPr>
+        <w:tblW w:w="11640" w:type="dxa"/>
+        <w:tblInd w:w="0" w:type="dxa"/>
+        <w:tblBorders>
+          <w:top w:val="none" w:color="auto" w:sz="0" w:space="0"/>
+          <w:left w:val="none" w:color="auto" w:sz="0" w:space="0"/>
+          <w:bottom w:val="none" w:color="auto" w:sz="0" w:space="0"/>
+          <w:right w:val="none" w:color="auto" w:sz="0" w:space="0"/>
+          <w:insideH w:val="none" w:color="auto" w:sz="0" w:space="0"/>
+          <w:insideV w:val="none" w:color="auto" w:sz="0" w:space="0"/>
+        </w:tblBorders>
+        <w:shd w:val="clear"/>
+        <w:tblLayout w:type="fixed"/>
+        <w:tblCellMar>
+          <w:top w:w="0" w:type="dxa"/>
+          <w:left w:w="0" w:type="dxa"/>
+          <w:bottom w:w="0" w:type="dxa"/>
+          <w:right w:w="0" w:type="dxa"/>
+        </w:tblCellMar>
+      </w:tblPr>
+      <w:tblGrid>
+        <w:gridCol w:w="11640"/>
+      </w:tblGrid>
+      <w:tr>
+        <w:tblPrEx>
+          <w:tblBorders>
+            <w:top w:val="none" w:color="auto" w:sz="0" w:space="0"/>
+            <w:left w:val="none" w:color="auto" w:sz="0" w:space="0"/>
+            <w:bottom w:val="none" w:color="auto" w:sz="0" w:space="0"/>
+            <w:right w:val="none" w:color="auto" w:sz="0" w:space="0"/>
+            <w:insideH w:val="none" w:color="auto" w:sz="0" w:space="0"/>
+            <w:insideV w:val="none" w:color="auto" w:sz="0" w:space="0"/>
+          </w:tblBorders>
+          <w:shd w:val="clear"/>
+          <w:tblLayout w:type="fixed"/>
+          <w:tblCellMar>
+            <w:top w:w="0" w:type="dxa"/>
+            <w:left w:w="0" w:type="dxa"/>
+            <w:bottom w:w="0" w:type="dxa"/>
+            <w:right w:w="0" w:type="dxa"/>
+          </w:tblCellMar>
+        </w:tblPrEx>
+        <w:tc>
+          <w:tcPr>
+            <w:tcW w:w="11640" w:type="dxa"/>
+            <w:shd w:val="clear"/>
+            <w:vAlign w:val="center"/>
+          </w:tcPr>
+          <w:p>
+            <w:pPr>
+              <w:keepNext w:val="0"/>
+              <w:keepLines w:val="0"/>
+              <w:widowControl/>
+              <w:suppressLineNumbers w:val="0"/>
+              <w:pBdr>
+                <w:top w:val="none" w:color="auto" w:sz="0" w:space="0"/>
+                <w:left w:val="none" w:color="auto" w:sz="0" w:space="0"/>
+                <w:bottom w:val="none" w:color="auto" w:sz="0" w:space="0"/>
+                <w:right w:val="none" w:color="auto" w:sz="0" w:space="0"/>
+              </w:pBdr>
+              <w:shd w:val="clear" w:fill="F8F8F8"/>
+              <w:spacing w:before="0" w:beforeAutospacing="0" w:after="0" w:afterAutospacing="0" w:line="315" w:lineRule="atLeast"/>
+              <w:ind w:left="0" w:right="0"/>
+              <w:jc w:val="left"/>
+              <w:rPr>
+                <w:rFonts w:ascii="Roboto Mono" w:hAnsi="Roboto Mono" w:eastAsia="Roboto Mono" w:cs="Roboto Mono"/>
+                <w:color w:val="525252"/>
+                <w:sz w:val="16"/>
+                <w:szCs w:val="16"/>
+              </w:rPr>
+            </w:pPr>
+            <w:r>
+              <w:rPr>
+                <w:rFonts w:hint="default" w:ascii="Roboto Mono" w:hAnsi="Roboto Mono" w:eastAsia="Roboto Mono" w:cs="Roboto Mono"/>
+                <w:color w:val="2973B7"/>
+                <w:kern w:val="0"/>
+                <w:sz w:val="16"/>
+                <w:szCs w:val="16"/>
+                <w:bdr w:val="none" w:color="auto" w:sz="0" w:space="0"/>
+                <w:shd w:val="clear" w:fill="F8F8F8"/>
+                <w:lang w:val="en-US" w:eastAsia="zh-CN" w:bidi="ar"/>
+              </w:rPr>
+              <w:t>&lt;p&gt;</w:t>
+            </w:r>
+            <w:r>
+              <w:rPr>
+                <w:rFonts w:hint="default" w:ascii="Roboto Mono" w:hAnsi="Roboto Mono" w:eastAsia="Roboto Mono" w:cs="Roboto Mono"/>
+                <w:color w:val="525252"/>
+                <w:kern w:val="0"/>
+                <w:sz w:val="16"/>
+                <w:szCs w:val="16"/>
+                <w:bdr w:val="none" w:color="auto" w:sz="0" w:space="0"/>
+                <w:shd w:val="clear" w:fill="F8F8F8"/>
+                <w:lang w:val="en-US" w:eastAsia="zh-CN" w:bidi="ar"/>
+              </w:rPr>
+              <w:t>Reversed message: "{{ reverseMessage() }}"</w:t>
+            </w:r>
+            <w:r>
+              <w:rPr>
+                <w:rFonts w:hint="default" w:ascii="Roboto Mono" w:hAnsi="Roboto Mono" w:eastAsia="Roboto Mono" w:cs="Roboto Mono"/>
+                <w:color w:val="2973B7"/>
+                <w:kern w:val="0"/>
+                <w:sz w:val="16"/>
+                <w:szCs w:val="16"/>
+                <w:bdr w:val="none" w:color="auto" w:sz="0" w:space="0"/>
+                <w:shd w:val="clear" w:fill="F8F8F8"/>
+                <w:lang w:val="en-US" w:eastAsia="zh-CN" w:bidi="ar"/>
+              </w:rPr>
+              <w:t>&lt;/p&gt;</w:t>
+            </w:r>
+          </w:p>
+        </w:tc>
+      </w:tr>
+    </w:tbl>
+    <w:p>
+      <w:pPr>
+        <w:rPr>
+          <w:vanish/>
+          <w:sz w:val="24"/>
+          <w:szCs w:val="24"/>
+        </w:rPr>
+      </w:pPr>
+    </w:p>
+    <w:tbl>
+      <w:tblPr>
+        <w:tblW w:w="8680" w:type="dxa"/>
+        <w:tblInd w:w="0" w:type="dxa"/>
+        <w:tblBorders>
+          <w:top w:val="none" w:color="auto" w:sz="0" w:space="0"/>
+          <w:left w:val="none" w:color="auto" w:sz="0" w:space="0"/>
+          <w:bottom w:val="none" w:color="auto" w:sz="0" w:space="0"/>
+          <w:right w:val="none" w:color="auto" w:sz="0" w:space="0"/>
+          <w:insideH w:val="none" w:color="auto" w:sz="0" w:space="0"/>
+          <w:insideV w:val="none" w:color="auto" w:sz="0" w:space="0"/>
+        </w:tblBorders>
+        <w:shd w:val="clear"/>
+        <w:tblLayout w:type="fixed"/>
+        <w:tblCellMar>
+          <w:top w:w="0" w:type="dxa"/>
+          <w:left w:w="0" w:type="dxa"/>
+          <w:bottom w:w="0" w:type="dxa"/>
+          <w:right w:w="0" w:type="dxa"/>
+        </w:tblCellMar>
+      </w:tblPr>
+      <w:tblGrid>
+        <w:gridCol w:w="8680"/>
+      </w:tblGrid>
+      <w:tr>
+        <w:tblPrEx>
+          <w:tblBorders>
+            <w:top w:val="none" w:color="auto" w:sz="0" w:space="0"/>
+            <w:left w:val="none" w:color="auto" w:sz="0" w:space="0"/>
+            <w:bottom w:val="none" w:color="auto" w:sz="0" w:space="0"/>
+            <w:right w:val="none" w:color="auto" w:sz="0" w:space="0"/>
+            <w:insideH w:val="none" w:color="auto" w:sz="0" w:space="0"/>
+            <w:insideV w:val="none" w:color="auto" w:sz="0" w:space="0"/>
+          </w:tblBorders>
+          <w:shd w:val="clear"/>
+          <w:tblLayout w:type="fixed"/>
+          <w:tblCellMar>
+            <w:top w:w="0" w:type="dxa"/>
+            <w:left w:w="0" w:type="dxa"/>
+            <w:bottom w:w="0" w:type="dxa"/>
+            <w:right w:w="0" w:type="dxa"/>
+          </w:tblCellMar>
+        </w:tblPrEx>
+        <w:tc>
+          <w:tcPr>
+            <w:tcW w:w="8680" w:type="dxa"/>
+            <w:shd w:val="clear"/>
+            <w:vAlign w:val="center"/>
+          </w:tcPr>
+          <w:p>
+            <w:pPr>
+              <w:keepNext w:val="0"/>
+              <w:keepLines w:val="0"/>
+              <w:widowControl/>
+              <w:suppressLineNumbers w:val="0"/>
+              <w:pBdr>
+                <w:top w:val="none" w:color="auto" w:sz="0" w:space="0"/>
+                <w:left w:val="none" w:color="auto" w:sz="0" w:space="0"/>
+                <w:bottom w:val="none" w:color="auto" w:sz="0" w:space="0"/>
+                <w:right w:val="none" w:color="auto" w:sz="0" w:space="0"/>
+              </w:pBdr>
+              <w:shd w:val="clear" w:fill="F8F8F8"/>
+              <w:spacing w:before="0" w:beforeAutospacing="0" w:after="0" w:afterAutospacing="0" w:line="315" w:lineRule="atLeast"/>
+              <w:ind w:left="0" w:right="0"/>
+              <w:jc w:val="left"/>
+              <w:rPr>
+                <w:rFonts w:hint="default" w:ascii="Roboto Mono" w:hAnsi="Roboto Mono" w:eastAsia="Roboto Mono" w:cs="Roboto Mono"/>
+                <w:color w:val="525252"/>
+                <w:sz w:val="16"/>
+                <w:szCs w:val="16"/>
+              </w:rPr>
+            </w:pPr>
+            <w:r>
+              <w:rPr>
+                <w:rFonts w:hint="default" w:ascii="Roboto Mono" w:hAnsi="Roboto Mono" w:eastAsia="Roboto Mono" w:cs="Roboto Mono"/>
+                <w:color w:val="B3B3B3"/>
+                <w:kern w:val="0"/>
+                <w:sz w:val="16"/>
+                <w:szCs w:val="16"/>
+                <w:bdr w:val="none" w:color="auto" w:sz="0" w:space="0"/>
+                <w:shd w:val="clear" w:fill="F8F8F8"/>
+                <w:lang w:val="en-US" w:eastAsia="zh-CN" w:bidi="ar"/>
+              </w:rPr>
+              <w:t>// in component</w:t>
+            </w:r>
+          </w:p>
+          <w:p>
+            <w:pPr>
+              <w:keepNext w:val="0"/>
+              <w:keepLines w:val="0"/>
+              <w:widowControl/>
+              <w:suppressLineNumbers w:val="0"/>
+              <w:pBdr>
+                <w:top w:val="none" w:color="auto" w:sz="0" w:space="0"/>
+                <w:left w:val="none" w:color="auto" w:sz="0" w:space="0"/>
+                <w:bottom w:val="none" w:color="auto" w:sz="0" w:space="0"/>
+                <w:right w:val="none" w:color="auto" w:sz="0" w:space="0"/>
+              </w:pBdr>
+              <w:shd w:val="clear" w:fill="F8F8F8"/>
+              <w:spacing w:before="0" w:beforeAutospacing="0" w:after="0" w:afterAutospacing="0" w:line="315" w:lineRule="atLeast"/>
+              <w:ind w:left="0" w:right="0"/>
+              <w:jc w:val="left"/>
+              <w:rPr>
+                <w:rFonts w:hint="default" w:ascii="Roboto Mono" w:hAnsi="Roboto Mono" w:eastAsia="Roboto Mono" w:cs="Roboto Mono"/>
+                <w:color w:val="525252"/>
+                <w:sz w:val="16"/>
+                <w:szCs w:val="16"/>
+              </w:rPr>
+            </w:pPr>
+            <w:r>
+              <w:rPr>
+                <w:rFonts w:hint="default" w:ascii="Roboto Mono" w:hAnsi="Roboto Mono" w:eastAsia="Roboto Mono" w:cs="Roboto Mono"/>
+                <w:color w:val="525252"/>
+                <w:kern w:val="0"/>
+                <w:sz w:val="16"/>
+                <w:szCs w:val="16"/>
+                <w:bdr w:val="none" w:color="auto" w:sz="0" w:space="0"/>
+                <w:shd w:val="clear" w:fill="F8F8F8"/>
+                <w:lang w:val="en-US" w:eastAsia="zh-CN" w:bidi="ar"/>
+              </w:rPr>
+              <w:t>methods: {</w:t>
+            </w:r>
+          </w:p>
+          <w:p>
+            <w:pPr>
+              <w:keepNext w:val="0"/>
+              <w:keepLines w:val="0"/>
+              <w:widowControl/>
+              <w:suppressLineNumbers w:val="0"/>
+              <w:pBdr>
+                <w:top w:val="none" w:color="auto" w:sz="0" w:space="0"/>
+                <w:left w:val="none" w:color="auto" w:sz="0" w:space="0"/>
+                <w:bottom w:val="none" w:color="auto" w:sz="0" w:space="0"/>
+                <w:right w:val="none" w:color="auto" w:sz="0" w:space="0"/>
+              </w:pBdr>
+              <w:shd w:val="clear" w:fill="F8F8F8"/>
+              <w:spacing w:before="0" w:beforeAutospacing="0" w:after="0" w:afterAutospacing="0" w:line="315" w:lineRule="atLeast"/>
+              <w:ind w:left="0" w:right="0"/>
+              <w:jc w:val="left"/>
+              <w:rPr>
+                <w:rFonts w:hint="default" w:ascii="Roboto Mono" w:hAnsi="Roboto Mono" w:eastAsia="Roboto Mono" w:cs="Roboto Mono"/>
+                <w:color w:val="525252"/>
+                <w:sz w:val="16"/>
+                <w:szCs w:val="16"/>
+              </w:rPr>
+            </w:pPr>
+            <w:r>
+              <w:rPr>
+                <w:rFonts w:hint="default" w:ascii="Roboto Mono" w:hAnsi="Roboto Mono" w:eastAsia="Roboto Mono" w:cs="Roboto Mono"/>
+                <w:color w:val="525252"/>
+                <w:kern w:val="0"/>
+                <w:sz w:val="16"/>
+                <w:szCs w:val="16"/>
+                <w:bdr w:val="none" w:color="auto" w:sz="0" w:space="0"/>
+                <w:shd w:val="clear" w:fill="F8F8F8"/>
+                <w:lang w:val="en-US" w:eastAsia="zh-CN" w:bidi="ar"/>
+              </w:rPr>
+              <w:t xml:space="preserve">  reverseMessage: </w:t>
+            </w:r>
+            <w:r>
+              <w:rPr>
+                <w:rFonts w:hint="default" w:ascii="Roboto Mono" w:hAnsi="Roboto Mono" w:eastAsia="Roboto Mono" w:cs="Roboto Mono"/>
+                <w:color w:val="0092DB"/>
+                <w:kern w:val="0"/>
+                <w:sz w:val="16"/>
+                <w:szCs w:val="16"/>
+                <w:bdr w:val="none" w:color="auto" w:sz="0" w:space="0"/>
+                <w:shd w:val="clear" w:fill="F8F8F8"/>
+                <w:lang w:val="en-US" w:eastAsia="zh-CN" w:bidi="ar"/>
+              </w:rPr>
+              <w:t>function</w:t>
+            </w:r>
+            <w:r>
+              <w:rPr>
+                <w:rFonts w:hint="default" w:ascii="Roboto Mono" w:hAnsi="Roboto Mono" w:eastAsia="Roboto Mono" w:cs="Roboto Mono"/>
+                <w:color w:val="525252"/>
+                <w:kern w:val="0"/>
+                <w:sz w:val="16"/>
+                <w:szCs w:val="16"/>
+                <w:bdr w:val="none" w:color="auto" w:sz="0" w:space="0"/>
+                <w:shd w:val="clear" w:fill="F8F8F8"/>
+                <w:lang w:val="en-US" w:eastAsia="zh-CN" w:bidi="ar"/>
+              </w:rPr>
+              <w:t xml:space="preserve"> () {</w:t>
+            </w:r>
+          </w:p>
+          <w:p>
+            <w:pPr>
+              <w:keepNext w:val="0"/>
+              <w:keepLines w:val="0"/>
+              <w:widowControl/>
+              <w:suppressLineNumbers w:val="0"/>
+              <w:pBdr>
+                <w:top w:val="none" w:color="auto" w:sz="0" w:space="0"/>
+                <w:left w:val="none" w:color="auto" w:sz="0" w:space="0"/>
+                <w:bottom w:val="none" w:color="auto" w:sz="0" w:space="0"/>
+                <w:right w:val="none" w:color="auto" w:sz="0" w:space="0"/>
+              </w:pBdr>
+              <w:shd w:val="clear" w:fill="F8F8F8"/>
+              <w:spacing w:before="0" w:beforeAutospacing="0" w:after="0" w:afterAutospacing="0" w:line="315" w:lineRule="atLeast"/>
+              <w:ind w:left="0" w:right="0"/>
+              <w:jc w:val="left"/>
+              <w:rPr>
+                <w:rFonts w:hint="default" w:ascii="Roboto Mono" w:hAnsi="Roboto Mono" w:eastAsia="Roboto Mono" w:cs="Roboto Mono"/>
+                <w:color w:val="525252"/>
+                <w:sz w:val="16"/>
+                <w:szCs w:val="16"/>
+              </w:rPr>
+            </w:pPr>
+            <w:r>
+              <w:rPr>
+                <w:rFonts w:hint="default" w:ascii="Roboto Mono" w:hAnsi="Roboto Mono" w:eastAsia="Roboto Mono" w:cs="Roboto Mono"/>
+                <w:color w:val="525252"/>
+                <w:kern w:val="0"/>
+                <w:sz w:val="16"/>
+                <w:szCs w:val="16"/>
+                <w:bdr w:val="none" w:color="auto" w:sz="0" w:space="0"/>
+                <w:shd w:val="clear" w:fill="F8F8F8"/>
+                <w:lang w:val="en-US" w:eastAsia="zh-CN" w:bidi="ar"/>
+              </w:rPr>
+              <w:t xml:space="preserve">    </w:t>
+            </w:r>
+            <w:r>
+              <w:rPr>
+                <w:rFonts w:hint="default" w:ascii="Roboto Mono" w:hAnsi="Roboto Mono" w:eastAsia="Roboto Mono" w:cs="Roboto Mono"/>
+                <w:color w:val="E96900"/>
+                <w:kern w:val="0"/>
+                <w:sz w:val="16"/>
+                <w:szCs w:val="16"/>
+                <w:bdr w:val="none" w:color="auto" w:sz="0" w:space="0"/>
+                <w:shd w:val="clear" w:fill="F8F8F8"/>
+                <w:lang w:val="en-US" w:eastAsia="zh-CN" w:bidi="ar"/>
+              </w:rPr>
+              <w:t>return</w:t>
+            </w:r>
+            <w:r>
+              <w:rPr>
+                <w:rFonts w:hint="default" w:ascii="Roboto Mono" w:hAnsi="Roboto Mono" w:eastAsia="Roboto Mono" w:cs="Roboto Mono"/>
+                <w:color w:val="525252"/>
+                <w:kern w:val="0"/>
+                <w:sz w:val="16"/>
+                <w:szCs w:val="16"/>
+                <w:bdr w:val="none" w:color="auto" w:sz="0" w:space="0"/>
+                <w:shd w:val="clear" w:fill="F8F8F8"/>
+                <w:lang w:val="en-US" w:eastAsia="zh-CN" w:bidi="ar"/>
+              </w:rPr>
+              <w:t xml:space="preserve"> </w:t>
+            </w:r>
+            <w:r>
+              <w:rPr>
+                <w:rFonts w:hint="default" w:ascii="Roboto Mono" w:hAnsi="Roboto Mono" w:eastAsia="Roboto Mono" w:cs="Roboto Mono"/>
+                <w:color w:val="E96900"/>
+                <w:kern w:val="0"/>
+                <w:sz w:val="16"/>
+                <w:szCs w:val="16"/>
+                <w:bdr w:val="none" w:color="auto" w:sz="0" w:space="0"/>
+                <w:shd w:val="clear" w:fill="F8F8F8"/>
+                <w:lang w:val="en-US" w:eastAsia="zh-CN" w:bidi="ar"/>
+              </w:rPr>
+              <w:t>this</w:t>
+            </w:r>
+            <w:r>
+              <w:rPr>
+                <w:rFonts w:hint="default" w:ascii="Roboto Mono" w:hAnsi="Roboto Mono" w:eastAsia="Roboto Mono" w:cs="Roboto Mono"/>
+                <w:color w:val="525252"/>
+                <w:kern w:val="0"/>
+                <w:sz w:val="16"/>
+                <w:szCs w:val="16"/>
+                <w:bdr w:val="none" w:color="auto" w:sz="0" w:space="0"/>
+                <w:shd w:val="clear" w:fill="F8F8F8"/>
+                <w:lang w:val="en-US" w:eastAsia="zh-CN" w:bidi="ar"/>
+              </w:rPr>
+              <w:t>.message.split(</w:t>
+            </w:r>
+            <w:r>
+              <w:rPr>
+                <w:rFonts w:hint="default" w:ascii="Roboto Mono" w:hAnsi="Roboto Mono" w:eastAsia="Roboto Mono" w:cs="Roboto Mono"/>
+                <w:color w:val="42B983"/>
+                <w:kern w:val="0"/>
+                <w:sz w:val="16"/>
+                <w:szCs w:val="16"/>
+                <w:bdr w:val="none" w:color="auto" w:sz="0" w:space="0"/>
+                <w:shd w:val="clear" w:fill="F8F8F8"/>
+                <w:lang w:val="en-US" w:eastAsia="zh-CN" w:bidi="ar"/>
+              </w:rPr>
+              <w:t>''</w:t>
+            </w:r>
+            <w:r>
+              <w:rPr>
+                <w:rFonts w:hint="default" w:ascii="Roboto Mono" w:hAnsi="Roboto Mono" w:eastAsia="Roboto Mono" w:cs="Roboto Mono"/>
+                <w:color w:val="525252"/>
+                <w:kern w:val="0"/>
+                <w:sz w:val="16"/>
+                <w:szCs w:val="16"/>
+                <w:bdr w:val="none" w:color="auto" w:sz="0" w:space="0"/>
+                <w:shd w:val="clear" w:fill="F8F8F8"/>
+                <w:lang w:val="en-US" w:eastAsia="zh-CN" w:bidi="ar"/>
+              </w:rPr>
+              <w:t>).reverse().join(</w:t>
+            </w:r>
+            <w:r>
+              <w:rPr>
+                <w:rFonts w:hint="default" w:ascii="Roboto Mono" w:hAnsi="Roboto Mono" w:eastAsia="Roboto Mono" w:cs="Roboto Mono"/>
+                <w:color w:val="42B983"/>
+                <w:kern w:val="0"/>
+                <w:sz w:val="16"/>
+                <w:szCs w:val="16"/>
+                <w:bdr w:val="none" w:color="auto" w:sz="0" w:space="0"/>
+                <w:shd w:val="clear" w:fill="F8F8F8"/>
+                <w:lang w:val="en-US" w:eastAsia="zh-CN" w:bidi="ar"/>
+              </w:rPr>
+              <w:t>''</w:t>
+            </w:r>
+            <w:r>
+              <w:rPr>
+                <w:rFonts w:hint="default" w:ascii="Roboto Mono" w:hAnsi="Roboto Mono" w:eastAsia="Roboto Mono" w:cs="Roboto Mono"/>
+                <w:color w:val="525252"/>
+                <w:kern w:val="0"/>
+                <w:sz w:val="16"/>
+                <w:szCs w:val="16"/>
+                <w:bdr w:val="none" w:color="auto" w:sz="0" w:space="0"/>
+                <w:shd w:val="clear" w:fill="F8F8F8"/>
+                <w:lang w:val="en-US" w:eastAsia="zh-CN" w:bidi="ar"/>
+              </w:rPr>
+              <w:t>)</w:t>
+            </w:r>
+          </w:p>
+          <w:p>
+            <w:pPr>
+              <w:keepNext w:val="0"/>
+              <w:keepLines w:val="0"/>
+              <w:widowControl/>
+              <w:suppressLineNumbers w:val="0"/>
+              <w:pBdr>
+                <w:top w:val="none" w:color="auto" w:sz="0" w:space="0"/>
+                <w:left w:val="none" w:color="auto" w:sz="0" w:space="0"/>
+                <w:bottom w:val="none" w:color="auto" w:sz="0" w:space="0"/>
+                <w:right w:val="none" w:color="auto" w:sz="0" w:space="0"/>
+              </w:pBdr>
+              <w:shd w:val="clear" w:fill="F8F8F8"/>
+              <w:spacing w:before="0" w:beforeAutospacing="0" w:after="0" w:afterAutospacing="0" w:line="315" w:lineRule="atLeast"/>
+              <w:ind w:left="0" w:right="0"/>
+              <w:jc w:val="left"/>
+              <w:rPr>
+                <w:rFonts w:hint="default" w:ascii="Roboto Mono" w:hAnsi="Roboto Mono" w:eastAsia="Roboto Mono" w:cs="Roboto Mono"/>
+                <w:color w:val="525252"/>
+                <w:sz w:val="16"/>
+                <w:szCs w:val="16"/>
+              </w:rPr>
+            </w:pPr>
+            <w:r>
+              <w:rPr>
+                <w:rFonts w:hint="default" w:ascii="Roboto Mono" w:hAnsi="Roboto Mono" w:eastAsia="Roboto Mono" w:cs="Roboto Mono"/>
+                <w:color w:val="525252"/>
+                <w:kern w:val="0"/>
+                <w:sz w:val="16"/>
+                <w:szCs w:val="16"/>
+                <w:bdr w:val="none" w:color="auto" w:sz="0" w:space="0"/>
+                <w:shd w:val="clear" w:fill="F8F8F8"/>
+                <w:lang w:val="en-US" w:eastAsia="zh-CN" w:bidi="ar"/>
+              </w:rPr>
+              <w:t xml:space="preserve">  }</w:t>
+            </w:r>
+          </w:p>
+          <w:p>
+            <w:pPr>
+              <w:keepNext w:val="0"/>
+              <w:keepLines w:val="0"/>
+              <w:widowControl/>
+              <w:suppressLineNumbers w:val="0"/>
+              <w:pBdr>
+                <w:top w:val="none" w:color="auto" w:sz="0" w:space="0"/>
+                <w:left w:val="none" w:color="auto" w:sz="0" w:space="0"/>
+                <w:bottom w:val="none" w:color="auto" w:sz="0" w:space="0"/>
+                <w:right w:val="none" w:color="auto" w:sz="0" w:space="0"/>
+              </w:pBdr>
+              <w:shd w:val="clear" w:fill="F8F8F8"/>
+              <w:spacing w:before="0" w:beforeAutospacing="0" w:after="0" w:afterAutospacing="0" w:line="315" w:lineRule="atLeast"/>
+              <w:ind w:left="0" w:right="0"/>
+              <w:jc w:val="left"/>
+              <w:rPr>
+                <w:rFonts w:hint="default" w:ascii="Roboto Mono" w:hAnsi="Roboto Mono" w:eastAsia="Roboto Mono" w:cs="Roboto Mono"/>
+                <w:color w:val="525252"/>
+                <w:sz w:val="16"/>
+                <w:szCs w:val="16"/>
+              </w:rPr>
+            </w:pPr>
+            <w:r>
+              <w:rPr>
+                <w:rFonts w:hint="default" w:ascii="Roboto Mono" w:hAnsi="Roboto Mono" w:eastAsia="Roboto Mono" w:cs="Roboto Mono"/>
+                <w:color w:val="525252"/>
+                <w:kern w:val="0"/>
+                <w:sz w:val="16"/>
+                <w:szCs w:val="16"/>
+                <w:bdr w:val="none" w:color="auto" w:sz="0" w:space="0"/>
+                <w:shd w:val="clear" w:fill="F8F8F8"/>
+                <w:lang w:val="en-US" w:eastAsia="zh-CN" w:bidi="ar"/>
+              </w:rPr>
+              <w:t>}</w:t>
+            </w:r>
+          </w:p>
+        </w:tc>
+      </w:tr>
+    </w:tbl>
+    <w:p>
+      <w:pPr>
+        <w:pStyle w:val="4"/>
+        <w:keepNext w:val="0"/>
+        <w:keepLines w:val="0"/>
+        <w:widowControl/>
+        <w:suppressLineNumbers w:val="0"/>
+        <w:pBdr>
+          <w:bottom w:val="none" w:color="auto" w:sz="0" w:space="0"/>
+        </w:pBdr>
+        <w:shd w:val="clear" w:fill="FFFFFF"/>
+        <w:spacing w:before="252" w:beforeAutospacing="0" w:line="336" w:lineRule="atLeast"/>
+        <w:ind w:left="0" w:right="0" w:firstLine="0"/>
+        <w:rPr>
+          <w:rFonts w:hint="default" w:ascii="Source Sans Pro" w:hAnsi="Source Sans Pro" w:eastAsia="Source Sans Pro" w:cs="Source Sans Pro"/>
+          <w:b w:val="0"/>
+          <w:i w:val="0"/>
+          <w:caps w:val="0"/>
+          <w:color w:val="34495E"/>
+          <w:spacing w:val="0"/>
+          <w:sz w:val="22"/>
+          <w:szCs w:val="22"/>
+        </w:rPr>
+      </w:pPr>
+      <w:r>
+        <w:rPr>
+          <w:rFonts w:hint="default" w:ascii="Source Sans Pro" w:hAnsi="Source Sans Pro" w:eastAsia="Source Sans Pro" w:cs="Source Sans Pro"/>
+          <w:b w:val="0"/>
+          <w:i w:val="0"/>
+          <w:caps w:val="0"/>
+          <w:color w:val="34495E"/>
+          <w:spacing w:val="0"/>
+          <w:sz w:val="22"/>
+          <w:szCs w:val="22"/>
+          <w:shd w:val="clear" w:fill="FFFFFF"/>
+        </w:rPr>
+        <w:t>不经过计算属性，我们可以在 method 中定义一个相同的函数来替代它。对于最终的结果，两种方式确实是相同的。然而，不同的是</w:t>
+      </w:r>
+      <w:r>
+        <w:rPr>
+          <w:rStyle w:val="6"/>
+          <w:rFonts w:hint="default" w:ascii="Source Sans Pro" w:hAnsi="Source Sans Pro" w:eastAsia="Source Sans Pro" w:cs="Source Sans Pro"/>
+          <w:b/>
+          <w:i w:val="0"/>
+          <w:caps w:val="0"/>
+          <w:color w:val="2C3E50"/>
+          <w:spacing w:val="0"/>
+          <w:sz w:val="22"/>
+          <w:szCs w:val="22"/>
+          <w:shd w:val="clear" w:fill="FFFFFF"/>
+        </w:rPr>
+        <w:t>计算属性是基于它的依赖缓存</w:t>
+      </w:r>
+      <w:r>
+        <w:rPr>
+          <w:rFonts w:hint="default" w:ascii="Source Sans Pro" w:hAnsi="Source Sans Pro" w:eastAsia="Source Sans Pro" w:cs="Source Sans Pro"/>
+          <w:b w:val="0"/>
+          <w:i w:val="0"/>
+          <w:caps w:val="0"/>
+          <w:color w:val="34495E"/>
+          <w:spacing w:val="0"/>
+          <w:sz w:val="22"/>
+          <w:szCs w:val="22"/>
+          <w:shd w:val="clear" w:fill="FFFFFF"/>
+        </w:rPr>
+        <w:t>。计算属性只有在它的相关依赖发生改变时才会重新取值。这就意味着只要 </w:t>
+      </w:r>
+      <w:r>
+        <w:rPr>
+          <w:rStyle w:val="8"/>
+          <w:rFonts w:hint="default" w:ascii="Roboto Mono" w:hAnsi="Roboto Mono" w:eastAsia="Roboto Mono" w:cs="Roboto Mono"/>
+          <w:b w:val="0"/>
+          <w:i w:val="0"/>
+          <w:caps w:val="0"/>
+          <w:color w:val="E96900"/>
+          <w:spacing w:val="0"/>
+          <w:sz w:val="16"/>
+          <w:szCs w:val="16"/>
+          <w:bdr w:val="none" w:color="auto" w:sz="0" w:space="0"/>
+          <w:shd w:val="clear" w:fill="F8F8F8"/>
+        </w:rPr>
+        <w:t>message</w:t>
+      </w:r>
+      <w:r>
+        <w:rPr>
+          <w:rFonts w:hint="default" w:ascii="Source Sans Pro" w:hAnsi="Source Sans Pro" w:eastAsia="Source Sans Pro" w:cs="Source Sans Pro"/>
+          <w:b w:val="0"/>
+          <w:i w:val="0"/>
+          <w:caps w:val="0"/>
+          <w:color w:val="34495E"/>
+          <w:spacing w:val="0"/>
+          <w:sz w:val="22"/>
+          <w:szCs w:val="22"/>
+          <w:shd w:val="clear" w:fill="FFFFFF"/>
+        </w:rPr>
+        <w:t> 没有发生改变，多次访问 </w:t>
+      </w:r>
+      <w:r>
+        <w:rPr>
+          <w:rStyle w:val="8"/>
+          <w:rFonts w:hint="default" w:ascii="Roboto Mono" w:hAnsi="Roboto Mono" w:eastAsia="Roboto Mono" w:cs="Roboto Mono"/>
+          <w:b w:val="0"/>
+          <w:i w:val="0"/>
+          <w:caps w:val="0"/>
+          <w:color w:val="E96900"/>
+          <w:spacing w:val="0"/>
+          <w:sz w:val="16"/>
+          <w:szCs w:val="16"/>
+          <w:bdr w:val="none" w:color="auto" w:sz="0" w:space="0"/>
+          <w:shd w:val="clear" w:fill="F8F8F8"/>
+        </w:rPr>
+        <w:t>reversedMessage</w:t>
+      </w:r>
+      <w:r>
+        <w:rPr>
+          <w:rFonts w:hint="default" w:ascii="Source Sans Pro" w:hAnsi="Source Sans Pro" w:eastAsia="Source Sans Pro" w:cs="Source Sans Pro"/>
+          <w:b w:val="0"/>
+          <w:i w:val="0"/>
+          <w:caps w:val="0"/>
+          <w:color w:val="34495E"/>
+          <w:spacing w:val="0"/>
+          <w:sz w:val="22"/>
+          <w:szCs w:val="22"/>
+          <w:shd w:val="clear" w:fill="FFFFFF"/>
+        </w:rPr>
+        <w:t> 计算属性会立即返回之前的计算结果，而不必再次执行函数。</w:t>
+      </w:r>
+    </w:p>
+    <w:p>
+      <w:pPr>
+        <w:pStyle w:val="4"/>
+        <w:keepNext w:val="0"/>
+        <w:keepLines w:val="0"/>
+        <w:widowControl/>
+        <w:suppressLineNumbers w:val="0"/>
+        <w:pBdr>
+          <w:bottom w:val="none" w:color="auto" w:sz="0" w:space="0"/>
+        </w:pBdr>
+        <w:shd w:val="clear" w:fill="FFFFFF"/>
+        <w:spacing w:before="252" w:beforeAutospacing="0" w:line="336" w:lineRule="atLeast"/>
+        <w:ind w:left="0" w:right="0" w:firstLine="0"/>
+        <w:rPr>
+          <w:rFonts w:hint="default" w:ascii="Source Sans Pro" w:hAnsi="Source Sans Pro" w:eastAsia="Source Sans Pro" w:cs="Source Sans Pro"/>
+          <w:b w:val="0"/>
+          <w:i w:val="0"/>
+          <w:caps w:val="0"/>
+          <w:color w:val="34495E"/>
+          <w:spacing w:val="0"/>
+          <w:sz w:val="22"/>
+          <w:szCs w:val="22"/>
+        </w:rPr>
+      </w:pPr>
+      <w:r>
+        <w:rPr>
+          <w:rFonts w:hint="default" w:ascii="Source Sans Pro" w:hAnsi="Source Sans Pro" w:eastAsia="Source Sans Pro" w:cs="Source Sans Pro"/>
+          <w:b w:val="0"/>
+          <w:i w:val="0"/>
+          <w:caps w:val="0"/>
+          <w:color w:val="34495E"/>
+          <w:spacing w:val="0"/>
+          <w:sz w:val="22"/>
+          <w:szCs w:val="22"/>
+          <w:shd w:val="clear" w:fill="FFFFFF"/>
+        </w:rPr>
+        <w:t>这也同样意味着如下计算属性将不会更新，因为 </w:t>
+      </w:r>
+      <w:r>
+        <w:rPr>
+          <w:rStyle w:val="8"/>
+          <w:rFonts w:hint="default" w:ascii="Roboto Mono" w:hAnsi="Roboto Mono" w:eastAsia="Roboto Mono" w:cs="Roboto Mono"/>
+          <w:b w:val="0"/>
+          <w:i w:val="0"/>
+          <w:caps w:val="0"/>
+          <w:color w:val="E96900"/>
+          <w:spacing w:val="0"/>
+          <w:sz w:val="16"/>
+          <w:szCs w:val="16"/>
+          <w:bdr w:val="none" w:color="auto" w:sz="0" w:space="0"/>
+          <w:shd w:val="clear" w:fill="F8F8F8"/>
+        </w:rPr>
+        <w:t>Date.now()</w:t>
+      </w:r>
+      <w:r>
+        <w:rPr>
+          <w:rFonts w:hint="default" w:ascii="Source Sans Pro" w:hAnsi="Source Sans Pro" w:eastAsia="Source Sans Pro" w:cs="Source Sans Pro"/>
+          <w:b w:val="0"/>
+          <w:i w:val="0"/>
+          <w:caps w:val="0"/>
+          <w:color w:val="34495E"/>
+          <w:spacing w:val="0"/>
+          <w:sz w:val="22"/>
+          <w:szCs w:val="22"/>
+          <w:shd w:val="clear" w:fill="FFFFFF"/>
+        </w:rPr>
+        <w:t> 不是响应式依赖：</w:t>
+      </w:r>
+    </w:p>
+    <w:tbl>
+      <w:tblPr>
+        <w:tblW w:w="8540" w:type="dxa"/>
+        <w:tblInd w:w="0" w:type="dxa"/>
+        <w:tblBorders>
+          <w:top w:val="none" w:color="auto" w:sz="0" w:space="0"/>
+          <w:left w:val="none" w:color="auto" w:sz="0" w:space="0"/>
+          <w:bottom w:val="none" w:color="auto" w:sz="0" w:space="0"/>
+          <w:right w:val="none" w:color="auto" w:sz="0" w:space="0"/>
+          <w:insideH w:val="none" w:color="auto" w:sz="0" w:space="0"/>
+          <w:insideV w:val="none" w:color="auto" w:sz="0" w:space="0"/>
+        </w:tblBorders>
+        <w:shd w:val="clear"/>
+        <w:tblLayout w:type="fixed"/>
+        <w:tblCellMar>
+          <w:top w:w="0" w:type="dxa"/>
+          <w:left w:w="0" w:type="dxa"/>
+          <w:bottom w:w="0" w:type="dxa"/>
+          <w:right w:w="0" w:type="dxa"/>
+        </w:tblCellMar>
+      </w:tblPr>
+      <w:tblGrid>
+        <w:gridCol w:w="8540"/>
+      </w:tblGrid>
+      <w:tr>
+        <w:tblPrEx>
+          <w:tblBorders>
+            <w:top w:val="none" w:color="auto" w:sz="0" w:space="0"/>
+            <w:left w:val="none" w:color="auto" w:sz="0" w:space="0"/>
+            <w:bottom w:val="none" w:color="auto" w:sz="0" w:space="0"/>
+            <w:right w:val="none" w:color="auto" w:sz="0" w:space="0"/>
+            <w:insideH w:val="none" w:color="auto" w:sz="0" w:space="0"/>
+            <w:insideV w:val="none" w:color="auto" w:sz="0" w:space="0"/>
+          </w:tblBorders>
+          <w:shd w:val="clear"/>
+          <w:tblLayout w:type="fixed"/>
+          <w:tblCellMar>
+            <w:top w:w="0" w:type="dxa"/>
+            <w:left w:w="0" w:type="dxa"/>
+            <w:bottom w:w="0" w:type="dxa"/>
+            <w:right w:w="0" w:type="dxa"/>
+          </w:tblCellMar>
+        </w:tblPrEx>
+        <w:trPr>
+          <w:trHeight w:val="1499" w:hRule="atLeast"/>
+        </w:trPr>
+        <w:tc>
+          <w:tcPr>
+            <w:tcW w:w="8540" w:type="dxa"/>
+            <w:shd w:val="clear"/>
+            <w:vAlign w:val="center"/>
+          </w:tcPr>
+          <w:p>
+            <w:pPr>
+              <w:keepNext w:val="0"/>
+              <w:keepLines w:val="0"/>
+              <w:widowControl/>
+              <w:suppressLineNumbers w:val="0"/>
+              <w:pBdr>
+                <w:top w:val="none" w:color="auto" w:sz="0" w:space="0"/>
+                <w:left w:val="none" w:color="auto" w:sz="0" w:space="0"/>
+                <w:bottom w:val="none" w:color="auto" w:sz="0" w:space="0"/>
+                <w:right w:val="none" w:color="auto" w:sz="0" w:space="0"/>
+              </w:pBdr>
+              <w:shd w:val="clear" w:fill="F8F8F8"/>
+              <w:spacing w:before="0" w:beforeAutospacing="0" w:after="0" w:afterAutospacing="0" w:line="315" w:lineRule="atLeast"/>
+              <w:ind w:left="0" w:right="0"/>
+              <w:jc w:val="left"/>
+              <w:rPr>
+                <w:rFonts w:hint="default" w:ascii="Roboto Mono" w:hAnsi="Roboto Mono" w:eastAsia="Roboto Mono" w:cs="Roboto Mono"/>
+                <w:color w:val="525252"/>
+                <w:sz w:val="16"/>
+                <w:szCs w:val="16"/>
+              </w:rPr>
+            </w:pPr>
+            <w:r>
+              <w:rPr>
+                <w:rFonts w:hint="default" w:ascii="Roboto Mono" w:hAnsi="Roboto Mono" w:eastAsia="Roboto Mono" w:cs="Roboto Mono"/>
+                <w:color w:val="525252"/>
+                <w:kern w:val="0"/>
+                <w:sz w:val="16"/>
+                <w:szCs w:val="16"/>
+                <w:bdr w:val="none" w:color="auto" w:sz="0" w:space="0"/>
+                <w:shd w:val="clear" w:fill="F8F8F8"/>
+                <w:lang w:val="en-US" w:eastAsia="zh-CN" w:bidi="ar"/>
+              </w:rPr>
+              <w:t>computed: {</w:t>
+            </w:r>
+          </w:p>
+          <w:p>
+            <w:pPr>
+              <w:keepNext w:val="0"/>
+              <w:keepLines w:val="0"/>
+              <w:widowControl/>
+              <w:suppressLineNumbers w:val="0"/>
+              <w:pBdr>
+                <w:top w:val="none" w:color="auto" w:sz="0" w:space="0"/>
+                <w:left w:val="none" w:color="auto" w:sz="0" w:space="0"/>
+                <w:bottom w:val="none" w:color="auto" w:sz="0" w:space="0"/>
+                <w:right w:val="none" w:color="auto" w:sz="0" w:space="0"/>
+              </w:pBdr>
+              <w:shd w:val="clear" w:fill="F8F8F8"/>
+              <w:spacing w:before="0" w:beforeAutospacing="0" w:after="0" w:afterAutospacing="0" w:line="315" w:lineRule="atLeast"/>
+              <w:ind w:left="0" w:right="0"/>
+              <w:jc w:val="left"/>
+              <w:rPr>
+                <w:rFonts w:hint="default" w:ascii="Roboto Mono" w:hAnsi="Roboto Mono" w:eastAsia="Roboto Mono" w:cs="Roboto Mono"/>
+                <w:color w:val="525252"/>
+                <w:sz w:val="16"/>
+                <w:szCs w:val="16"/>
+              </w:rPr>
+            </w:pPr>
+            <w:r>
+              <w:rPr>
+                <w:rFonts w:hint="default" w:ascii="Roboto Mono" w:hAnsi="Roboto Mono" w:eastAsia="Roboto Mono" w:cs="Roboto Mono"/>
+                <w:color w:val="525252"/>
+                <w:kern w:val="0"/>
+                <w:sz w:val="16"/>
+                <w:szCs w:val="16"/>
+                <w:bdr w:val="none" w:color="auto" w:sz="0" w:space="0"/>
+                <w:shd w:val="clear" w:fill="F8F8F8"/>
+                <w:lang w:val="en-US" w:eastAsia="zh-CN" w:bidi="ar"/>
+              </w:rPr>
+              <w:t xml:space="preserve">  now: </w:t>
+            </w:r>
+            <w:r>
+              <w:rPr>
+                <w:rFonts w:hint="default" w:ascii="Roboto Mono" w:hAnsi="Roboto Mono" w:eastAsia="Roboto Mono" w:cs="Roboto Mono"/>
+                <w:color w:val="0092DB"/>
+                <w:kern w:val="0"/>
+                <w:sz w:val="16"/>
+                <w:szCs w:val="16"/>
+                <w:bdr w:val="none" w:color="auto" w:sz="0" w:space="0"/>
+                <w:shd w:val="clear" w:fill="F8F8F8"/>
+                <w:lang w:val="en-US" w:eastAsia="zh-CN" w:bidi="ar"/>
+              </w:rPr>
+              <w:t>function</w:t>
+            </w:r>
+            <w:r>
+              <w:rPr>
+                <w:rFonts w:hint="default" w:ascii="Roboto Mono" w:hAnsi="Roboto Mono" w:eastAsia="Roboto Mono" w:cs="Roboto Mono"/>
+                <w:color w:val="525252"/>
+                <w:kern w:val="0"/>
+                <w:sz w:val="16"/>
+                <w:szCs w:val="16"/>
+                <w:bdr w:val="none" w:color="auto" w:sz="0" w:space="0"/>
+                <w:shd w:val="clear" w:fill="F8F8F8"/>
+                <w:lang w:val="en-US" w:eastAsia="zh-CN" w:bidi="ar"/>
+              </w:rPr>
+              <w:t xml:space="preserve"> () {</w:t>
+            </w:r>
+          </w:p>
+          <w:p>
+            <w:pPr>
+              <w:keepNext w:val="0"/>
+              <w:keepLines w:val="0"/>
+              <w:widowControl/>
+              <w:suppressLineNumbers w:val="0"/>
+              <w:pBdr>
+                <w:top w:val="none" w:color="auto" w:sz="0" w:space="0"/>
+                <w:left w:val="none" w:color="auto" w:sz="0" w:space="0"/>
+                <w:bottom w:val="none" w:color="auto" w:sz="0" w:space="0"/>
+                <w:right w:val="none" w:color="auto" w:sz="0" w:space="0"/>
+              </w:pBdr>
+              <w:shd w:val="clear" w:fill="F8F8F8"/>
+              <w:spacing w:before="0" w:beforeAutospacing="0" w:after="0" w:afterAutospacing="0" w:line="315" w:lineRule="atLeast"/>
+              <w:ind w:left="0" w:right="0"/>
+              <w:jc w:val="left"/>
+              <w:rPr>
+                <w:rFonts w:hint="default" w:ascii="Roboto Mono" w:hAnsi="Roboto Mono" w:eastAsia="Roboto Mono" w:cs="Roboto Mono"/>
+                <w:color w:val="525252"/>
+                <w:sz w:val="16"/>
+                <w:szCs w:val="16"/>
+              </w:rPr>
+            </w:pPr>
+            <w:r>
+              <w:rPr>
+                <w:rFonts w:hint="default" w:ascii="Roboto Mono" w:hAnsi="Roboto Mono" w:eastAsia="Roboto Mono" w:cs="Roboto Mono"/>
+                <w:color w:val="525252"/>
+                <w:kern w:val="0"/>
+                <w:sz w:val="16"/>
+                <w:szCs w:val="16"/>
+                <w:bdr w:val="none" w:color="auto" w:sz="0" w:space="0"/>
+                <w:shd w:val="clear" w:fill="F8F8F8"/>
+                <w:lang w:val="en-US" w:eastAsia="zh-CN" w:bidi="ar"/>
+              </w:rPr>
+              <w:t xml:space="preserve">    </w:t>
+            </w:r>
+            <w:r>
+              <w:rPr>
+                <w:rFonts w:hint="default" w:ascii="Roboto Mono" w:hAnsi="Roboto Mono" w:eastAsia="Roboto Mono" w:cs="Roboto Mono"/>
+                <w:color w:val="E96900"/>
+                <w:kern w:val="0"/>
+                <w:sz w:val="16"/>
+                <w:szCs w:val="16"/>
+                <w:bdr w:val="none" w:color="auto" w:sz="0" w:space="0"/>
+                <w:shd w:val="clear" w:fill="F8F8F8"/>
+                <w:lang w:val="en-US" w:eastAsia="zh-CN" w:bidi="ar"/>
+              </w:rPr>
+              <w:t>return</w:t>
+            </w:r>
+            <w:r>
+              <w:rPr>
+                <w:rFonts w:hint="default" w:ascii="Roboto Mono" w:hAnsi="Roboto Mono" w:eastAsia="Roboto Mono" w:cs="Roboto Mono"/>
+                <w:color w:val="525252"/>
+                <w:kern w:val="0"/>
+                <w:sz w:val="16"/>
+                <w:szCs w:val="16"/>
+                <w:bdr w:val="none" w:color="auto" w:sz="0" w:space="0"/>
+                <w:shd w:val="clear" w:fill="F8F8F8"/>
+                <w:lang w:val="en-US" w:eastAsia="zh-CN" w:bidi="ar"/>
+              </w:rPr>
+              <w:t xml:space="preserve"> </w:t>
+            </w:r>
+            <w:r>
+              <w:rPr>
+                <w:rFonts w:hint="default" w:ascii="Roboto Mono" w:hAnsi="Roboto Mono" w:eastAsia="Roboto Mono" w:cs="Roboto Mono"/>
+                <w:color w:val="42B983"/>
+                <w:kern w:val="0"/>
+                <w:sz w:val="16"/>
+                <w:szCs w:val="16"/>
+                <w:bdr w:val="none" w:color="auto" w:sz="0" w:space="0"/>
+                <w:shd w:val="clear" w:fill="F8F8F8"/>
+                <w:lang w:val="en-US" w:eastAsia="zh-CN" w:bidi="ar"/>
+              </w:rPr>
+              <w:t>Date</w:t>
+            </w:r>
+            <w:r>
+              <w:rPr>
+                <w:rFonts w:hint="default" w:ascii="Roboto Mono" w:hAnsi="Roboto Mono" w:eastAsia="Roboto Mono" w:cs="Roboto Mono"/>
+                <w:color w:val="525252"/>
+                <w:kern w:val="0"/>
+                <w:sz w:val="16"/>
+                <w:szCs w:val="16"/>
+                <w:bdr w:val="none" w:color="auto" w:sz="0" w:space="0"/>
+                <w:shd w:val="clear" w:fill="F8F8F8"/>
+                <w:lang w:val="en-US" w:eastAsia="zh-CN" w:bidi="ar"/>
+              </w:rPr>
+              <w:t>.now()</w:t>
+            </w:r>
+          </w:p>
+          <w:p>
+            <w:pPr>
+              <w:keepNext w:val="0"/>
+              <w:keepLines w:val="0"/>
+              <w:widowControl/>
+              <w:suppressLineNumbers w:val="0"/>
+              <w:pBdr>
+                <w:top w:val="none" w:color="auto" w:sz="0" w:space="0"/>
+                <w:left w:val="none" w:color="auto" w:sz="0" w:space="0"/>
+                <w:bottom w:val="none" w:color="auto" w:sz="0" w:space="0"/>
+                <w:right w:val="none" w:color="auto" w:sz="0" w:space="0"/>
+              </w:pBdr>
+              <w:shd w:val="clear" w:fill="F8F8F8"/>
+              <w:spacing w:before="0" w:beforeAutospacing="0" w:after="0" w:afterAutospacing="0" w:line="315" w:lineRule="atLeast"/>
+              <w:ind w:left="0" w:right="0"/>
+              <w:jc w:val="left"/>
+              <w:rPr>
+                <w:rFonts w:hint="default" w:ascii="Roboto Mono" w:hAnsi="Roboto Mono" w:eastAsia="Roboto Mono" w:cs="Roboto Mono"/>
+                <w:color w:val="525252"/>
+                <w:sz w:val="16"/>
+                <w:szCs w:val="16"/>
+              </w:rPr>
+            </w:pPr>
+            <w:r>
+              <w:rPr>
+                <w:rFonts w:hint="default" w:ascii="Roboto Mono" w:hAnsi="Roboto Mono" w:eastAsia="Roboto Mono" w:cs="Roboto Mono"/>
+                <w:color w:val="525252"/>
+                <w:kern w:val="0"/>
+                <w:sz w:val="16"/>
+                <w:szCs w:val="16"/>
+                <w:bdr w:val="none" w:color="auto" w:sz="0" w:space="0"/>
+                <w:shd w:val="clear" w:fill="F8F8F8"/>
+                <w:lang w:val="en-US" w:eastAsia="zh-CN" w:bidi="ar"/>
+              </w:rPr>
+              <w:t xml:space="preserve">  }</w:t>
+            </w:r>
+          </w:p>
+          <w:p>
+            <w:pPr>
+              <w:keepNext w:val="0"/>
+              <w:keepLines w:val="0"/>
+              <w:widowControl/>
+              <w:suppressLineNumbers w:val="0"/>
+              <w:pBdr>
+                <w:top w:val="none" w:color="auto" w:sz="0" w:space="0"/>
+                <w:left w:val="none" w:color="auto" w:sz="0" w:space="0"/>
+                <w:bottom w:val="none" w:color="auto" w:sz="0" w:space="0"/>
+                <w:right w:val="none" w:color="auto" w:sz="0" w:space="0"/>
+              </w:pBdr>
+              <w:shd w:val="clear" w:fill="F8F8F8"/>
+              <w:spacing w:before="0" w:beforeAutospacing="0" w:after="0" w:afterAutospacing="0" w:line="315" w:lineRule="atLeast"/>
+              <w:ind w:left="0" w:right="0"/>
+              <w:jc w:val="left"/>
+              <w:rPr>
+                <w:rFonts w:hint="default" w:ascii="Roboto Mono" w:hAnsi="Roboto Mono" w:eastAsia="Roboto Mono" w:cs="Roboto Mono"/>
+                <w:color w:val="525252"/>
+                <w:sz w:val="16"/>
+                <w:szCs w:val="16"/>
+              </w:rPr>
+            </w:pPr>
+            <w:r>
+              <w:rPr>
+                <w:rFonts w:hint="default" w:ascii="Roboto Mono" w:hAnsi="Roboto Mono" w:eastAsia="Roboto Mono" w:cs="Roboto Mono"/>
+                <w:color w:val="525252"/>
+                <w:kern w:val="0"/>
+                <w:sz w:val="16"/>
+                <w:szCs w:val="16"/>
+                <w:bdr w:val="none" w:color="auto" w:sz="0" w:space="0"/>
+                <w:shd w:val="clear" w:fill="F8F8F8"/>
+                <w:lang w:val="en-US" w:eastAsia="zh-CN" w:bidi="ar"/>
+              </w:rPr>
+              <w:t>}</w:t>
+            </w:r>
+          </w:p>
+        </w:tc>
+      </w:tr>
+    </w:tbl>
+    <w:p>
+      <w:pPr>
+        <w:pStyle w:val="4"/>
+        <w:keepNext w:val="0"/>
+        <w:keepLines w:val="0"/>
+        <w:widowControl/>
+        <w:suppressLineNumbers w:val="0"/>
+        <w:pBdr>
+          <w:bottom w:val="none" w:color="auto" w:sz="0" w:space="0"/>
+        </w:pBdr>
+        <w:shd w:val="clear" w:fill="FFFFFF"/>
+        <w:spacing w:before="252" w:beforeAutospacing="0" w:line="336" w:lineRule="atLeast"/>
+        <w:ind w:left="0" w:right="0" w:firstLine="0"/>
+        <w:rPr>
+          <w:rFonts w:hint="default" w:ascii="Source Sans Pro" w:hAnsi="Source Sans Pro" w:eastAsia="Source Sans Pro" w:cs="Source Sans Pro"/>
+          <w:b w:val="0"/>
+          <w:i w:val="0"/>
+          <w:caps w:val="0"/>
+          <w:color w:val="34495E"/>
+          <w:spacing w:val="0"/>
+          <w:sz w:val="22"/>
+          <w:szCs w:val="22"/>
+        </w:rPr>
+      </w:pPr>
+      <w:r>
+        <w:rPr>
+          <w:rFonts w:hint="default" w:ascii="Source Sans Pro" w:hAnsi="Source Sans Pro" w:eastAsia="Source Sans Pro" w:cs="Source Sans Pro"/>
+          <w:b w:val="0"/>
+          <w:i w:val="0"/>
+          <w:caps w:val="0"/>
+          <w:color w:val="34495E"/>
+          <w:spacing w:val="0"/>
+          <w:sz w:val="22"/>
+          <w:szCs w:val="22"/>
+          <w:shd w:val="clear" w:fill="FFFFFF"/>
+        </w:rPr>
+        <w:t>相比而言，每当重新渲染的时候，method 调用</w:t>
+      </w:r>
+      <w:r>
+        <w:rPr>
+          <w:rStyle w:val="6"/>
+          <w:rFonts w:hint="default" w:ascii="Source Sans Pro" w:hAnsi="Source Sans Pro" w:eastAsia="Source Sans Pro" w:cs="Source Sans Pro"/>
+          <w:b/>
+          <w:i w:val="0"/>
+          <w:caps w:val="0"/>
+          <w:color w:val="2C3E50"/>
+          <w:spacing w:val="0"/>
+          <w:sz w:val="22"/>
+          <w:szCs w:val="22"/>
+          <w:shd w:val="clear" w:fill="FFFFFF"/>
+        </w:rPr>
+        <w:t>总会</w:t>
+      </w:r>
+      <w:r>
+        <w:rPr>
+          <w:rFonts w:hint="default" w:ascii="Source Sans Pro" w:hAnsi="Source Sans Pro" w:eastAsia="Source Sans Pro" w:cs="Source Sans Pro"/>
+          <w:b w:val="0"/>
+          <w:i w:val="0"/>
+          <w:caps w:val="0"/>
+          <w:color w:val="34495E"/>
+          <w:spacing w:val="0"/>
+          <w:sz w:val="22"/>
+          <w:szCs w:val="22"/>
+          <w:shd w:val="clear" w:fill="FFFFFF"/>
+        </w:rPr>
+        <w:t>执行函数。</w:t>
+      </w:r>
+    </w:p>
+    <w:p>
+      <w:pPr>
+        <w:pStyle w:val="4"/>
+        <w:keepNext w:val="0"/>
+        <w:keepLines w:val="0"/>
+        <w:widowControl/>
+        <w:suppressLineNumbers w:val="0"/>
+        <w:pBdr>
+          <w:bottom w:val="none" w:color="auto" w:sz="0" w:space="0"/>
+        </w:pBdr>
+        <w:shd w:val="clear" w:fill="FFFFFF"/>
+        <w:spacing w:before="252" w:beforeAutospacing="0" w:line="336" w:lineRule="atLeast"/>
+        <w:ind w:left="0" w:right="0" w:firstLine="0"/>
+        <w:rPr>
+          <w:rFonts w:hint="default" w:ascii="Source Sans Pro" w:hAnsi="Source Sans Pro" w:eastAsia="Source Sans Pro" w:cs="Source Sans Pro"/>
+          <w:b w:val="0"/>
+          <w:i w:val="0"/>
+          <w:caps w:val="0"/>
+          <w:color w:val="34495E"/>
+          <w:spacing w:val="0"/>
+          <w:sz w:val="22"/>
+          <w:szCs w:val="22"/>
+          <w:shd w:val="clear" w:fill="FFFFFF"/>
+        </w:rPr>
+      </w:pPr>
+      <w:r>
+        <w:rPr>
+          <w:rFonts w:hint="default" w:ascii="Source Sans Pro" w:hAnsi="Source Sans Pro" w:eastAsia="Source Sans Pro" w:cs="Source Sans Pro"/>
+          <w:b w:val="0"/>
+          <w:i w:val="0"/>
+          <w:caps w:val="0"/>
+          <w:color w:val="34495E"/>
+          <w:spacing w:val="0"/>
+          <w:sz w:val="22"/>
+          <w:szCs w:val="22"/>
+          <w:shd w:val="clear" w:fill="FFFFFF"/>
+        </w:rPr>
+        <w:t>我们为什么需要缓存？假设我们有一个重要的计算属性 </w:t>
+      </w:r>
+      <w:r>
+        <w:rPr>
+          <w:rStyle w:val="6"/>
+          <w:rFonts w:hint="default" w:ascii="Source Sans Pro" w:hAnsi="Source Sans Pro" w:eastAsia="Source Sans Pro" w:cs="Source Sans Pro"/>
+          <w:b/>
+          <w:i w:val="0"/>
+          <w:caps w:val="0"/>
+          <w:color w:val="2C3E50"/>
+          <w:spacing w:val="0"/>
+          <w:sz w:val="22"/>
+          <w:szCs w:val="22"/>
+          <w:shd w:val="clear" w:fill="FFFFFF"/>
+        </w:rPr>
+        <w:t>A</w:t>
+      </w:r>
+      <w:r>
+        <w:rPr>
+          <w:rFonts w:hint="default" w:ascii="Source Sans Pro" w:hAnsi="Source Sans Pro" w:eastAsia="Source Sans Pro" w:cs="Source Sans Pro"/>
+          <w:b w:val="0"/>
+          <w:i w:val="0"/>
+          <w:caps w:val="0"/>
+          <w:color w:val="34495E"/>
+          <w:spacing w:val="0"/>
+          <w:sz w:val="22"/>
+          <w:szCs w:val="22"/>
+          <w:shd w:val="clear" w:fill="FFFFFF"/>
+        </w:rPr>
+        <w:t> ，这个计算属性需要一个巨大的数组遍历和做大量的计算。然后我们可能有其他的计算属性依赖于 </w:t>
+      </w:r>
+      <w:r>
+        <w:rPr>
+          <w:rStyle w:val="6"/>
+          <w:rFonts w:hint="default" w:ascii="Source Sans Pro" w:hAnsi="Source Sans Pro" w:eastAsia="Source Sans Pro" w:cs="Source Sans Pro"/>
+          <w:b/>
+          <w:i w:val="0"/>
+          <w:caps w:val="0"/>
+          <w:color w:val="2C3E50"/>
+          <w:spacing w:val="0"/>
+          <w:sz w:val="22"/>
+          <w:szCs w:val="22"/>
+          <w:shd w:val="clear" w:fill="FFFFFF"/>
+        </w:rPr>
+        <w:t>A</w:t>
+      </w:r>
+      <w:r>
+        <w:rPr>
+          <w:rFonts w:hint="default" w:ascii="Source Sans Pro" w:hAnsi="Source Sans Pro" w:eastAsia="Source Sans Pro" w:cs="Source Sans Pro"/>
+          <w:b w:val="0"/>
+          <w:i w:val="0"/>
+          <w:caps w:val="0"/>
+          <w:color w:val="34495E"/>
+          <w:spacing w:val="0"/>
+          <w:sz w:val="22"/>
+          <w:szCs w:val="22"/>
+          <w:shd w:val="clear" w:fill="FFFFFF"/>
+        </w:rPr>
+        <w:t> 。如果没有缓存，我们将不可避免的多次执行 </w:t>
+      </w:r>
+      <w:r>
+        <w:rPr>
+          <w:rStyle w:val="6"/>
+          <w:rFonts w:hint="default" w:ascii="Source Sans Pro" w:hAnsi="Source Sans Pro" w:eastAsia="Source Sans Pro" w:cs="Source Sans Pro"/>
+          <w:b/>
+          <w:i w:val="0"/>
+          <w:caps w:val="0"/>
+          <w:color w:val="2C3E50"/>
+          <w:spacing w:val="0"/>
+          <w:sz w:val="22"/>
+          <w:szCs w:val="22"/>
+          <w:shd w:val="clear" w:fill="FFFFFF"/>
+        </w:rPr>
+        <w:t>A</w:t>
+      </w:r>
+      <w:r>
+        <w:rPr>
+          <w:rFonts w:hint="default" w:ascii="Source Sans Pro" w:hAnsi="Source Sans Pro" w:eastAsia="Source Sans Pro" w:cs="Source Sans Pro"/>
+          <w:b w:val="0"/>
+          <w:i w:val="0"/>
+          <w:caps w:val="0"/>
+          <w:color w:val="34495E"/>
+          <w:spacing w:val="0"/>
+          <w:sz w:val="22"/>
+          <w:szCs w:val="22"/>
+          <w:shd w:val="clear" w:fill="FFFFFF"/>
+        </w:rPr>
+        <w:t> 的 getter ！如果你不希望有缓存，请用 method 替代。</w:t>
+      </w:r>
+    </w:p>
+    <w:p>
+      <w:pPr>
+        <w:pStyle w:val="4"/>
+        <w:keepNext w:val="0"/>
+        <w:keepLines w:val="0"/>
+        <w:widowControl/>
+        <w:suppressLineNumbers w:val="0"/>
+        <w:pBdr>
+          <w:bottom w:val="none" w:color="auto" w:sz="0" w:space="0"/>
+        </w:pBdr>
+        <w:shd w:val="clear" w:fill="FFFFFF"/>
+        <w:spacing w:before="252" w:beforeAutospacing="0" w:line="336" w:lineRule="atLeast"/>
+        <w:ind w:left="0" w:right="0" w:firstLine="0"/>
+        <w:rPr>
+          <w:rFonts w:hint="default" w:ascii="Source Sans Pro" w:hAnsi="Source Sans Pro" w:eastAsia="Source Sans Pro" w:cs="Source Sans Pro"/>
+          <w:b w:val="0"/>
+          <w:i w:val="0"/>
+          <w:caps w:val="0"/>
+          <w:color w:val="34495E"/>
+          <w:spacing w:val="0"/>
+          <w:sz w:val="22"/>
+          <w:szCs w:val="22"/>
+          <w:shd w:val="clear" w:fill="FFFFFF"/>
+        </w:rPr>
+      </w:pPr>
+    </w:p>
+    <w:p>
+      <w:pPr>
+        <w:pStyle w:val="4"/>
+        <w:keepNext w:val="0"/>
+        <w:keepLines w:val="0"/>
+        <w:widowControl/>
+        <w:suppressLineNumbers w:val="0"/>
+        <w:pBdr>
+          <w:bottom w:val="none" w:color="auto" w:sz="0" w:space="0"/>
+        </w:pBdr>
+        <w:shd w:val="clear" w:fill="FFFFFF"/>
+        <w:spacing w:before="252" w:beforeAutospacing="0" w:line="336" w:lineRule="atLeast"/>
+        <w:ind w:left="0" w:right="0" w:firstLine="0"/>
+        <w:rPr>
+          <w:rFonts w:hint="default" w:ascii="Source Sans Pro" w:hAnsi="Source Sans Pro" w:eastAsia="Source Sans Pro" w:cs="Source Sans Pro"/>
+          <w:b w:val="0"/>
+          <w:i w:val="0"/>
+          <w:caps w:val="0"/>
+          <w:color w:val="34495E"/>
+          <w:spacing w:val="0"/>
+          <w:sz w:val="22"/>
+          <w:szCs w:val="22"/>
+          <w:shd w:val="clear" w:fill="FFFFFF"/>
+        </w:rPr>
+      </w:pPr>
       <w:bookmarkStart w:id="0" w:name="_GoBack"/>
       <w:bookmarkEnd w:id="0"/>
+    </w:p>
+    <w:p>
+      <w:pPr>
+        <w:numPr>
+          <w:numId w:val="0"/>
+        </w:numPr>
+        <w:ind w:left="420" w:leftChars="0" w:firstLine="420" w:firstLineChars="0"/>
+        <w:rPr>
+          <w:rFonts w:hint="eastAsia"/>
+          <w:lang w:val="en-US" w:eastAsia="zh-CN"/>
+        </w:rPr>
+      </w:pPr>
     </w:p>
     <w:sectPr>
       <w:pgSz w:w="11906" w:h="16838"/>
@@ -599,8 +2279,143 @@
       <w:lvlJc w:val="left"/>
     </w:lvl>
   </w:abstractNum>
+  <w:abstractNum w:abstractNumId="1">
+    <w:nsid w:val="5859F327"/>
+    <w:multiLevelType w:val="multilevel"/>
+    <w:tmpl w:val="5859F327"/>
+    <w:lvl w:ilvl="0" w:tentative="0">
+      <w:start w:val="1"/>
+      <w:numFmt w:val="decimal"/>
+      <w:suff w:val="space"/>
+      <w:lvlText w:val="%1."/>
+      <w:lvlJc w:val="left"/>
+    </w:lvl>
+    <w:lvl w:ilvl="1" w:tentative="0">
+      <w:start w:val="1"/>
+      <w:numFmt w:val="lowerLetter"/>
+      <w:lvlText w:val="%2)"/>
+      <w:lvlJc w:val="left"/>
+      <w:pPr>
+        <w:tabs>
+          <w:tab w:val="left" w:pos="840"/>
+        </w:tabs>
+        <w:ind w:left="840" w:leftChars="0" w:hanging="420" w:firstLineChars="0"/>
+      </w:pPr>
+      <w:rPr>
+        <w:rFonts w:hint="default"/>
+      </w:rPr>
+    </w:lvl>
+    <w:lvl w:ilvl="2" w:tentative="0">
+      <w:start w:val="1"/>
+      <w:numFmt w:val="lowerRoman"/>
+      <w:lvlText w:val="%3."/>
+      <w:lvlJc w:val="left"/>
+      <w:pPr>
+        <w:tabs>
+          <w:tab w:val="left" w:pos="1260"/>
+        </w:tabs>
+        <w:ind w:left="1260" w:leftChars="0" w:hanging="420" w:firstLineChars="0"/>
+      </w:pPr>
+      <w:rPr>
+        <w:rFonts w:hint="default"/>
+      </w:rPr>
+    </w:lvl>
+    <w:lvl w:ilvl="3" w:tentative="0">
+      <w:start w:val="1"/>
+      <w:numFmt w:val="decimal"/>
+      <w:lvlText w:val="%4."/>
+      <w:lvlJc w:val="left"/>
+      <w:pPr>
+        <w:tabs>
+          <w:tab w:val="left" w:pos="1680"/>
+        </w:tabs>
+        <w:ind w:left="1680" w:leftChars="0" w:hanging="420" w:firstLineChars="0"/>
+      </w:pPr>
+      <w:rPr>
+        <w:rFonts w:hint="default"/>
+      </w:rPr>
+    </w:lvl>
+    <w:lvl w:ilvl="4" w:tentative="0">
+      <w:start w:val="1"/>
+      <w:numFmt w:val="lowerLetter"/>
+      <w:lvlText w:val="%5)"/>
+      <w:lvlJc w:val="left"/>
+      <w:pPr>
+        <w:tabs>
+          <w:tab w:val="left" w:pos="2100"/>
+        </w:tabs>
+        <w:ind w:left="2100" w:leftChars="0" w:hanging="420" w:firstLineChars="0"/>
+      </w:pPr>
+      <w:rPr>
+        <w:rFonts w:hint="default"/>
+      </w:rPr>
+    </w:lvl>
+    <w:lvl w:ilvl="5" w:tentative="0">
+      <w:start w:val="1"/>
+      <w:numFmt w:val="lowerRoman"/>
+      <w:lvlText w:val="%6."/>
+      <w:lvlJc w:val="left"/>
+      <w:pPr>
+        <w:tabs>
+          <w:tab w:val="left" w:pos="2520"/>
+        </w:tabs>
+        <w:ind w:left="2520" w:leftChars="0" w:hanging="420" w:firstLineChars="0"/>
+      </w:pPr>
+      <w:rPr>
+        <w:rFonts w:hint="default"/>
+      </w:rPr>
+    </w:lvl>
+    <w:lvl w:ilvl="6" w:tentative="0">
+      <w:start w:val="1"/>
+      <w:numFmt w:val="decimal"/>
+      <w:lvlText w:val="%7."/>
+      <w:lvlJc w:val="left"/>
+      <w:pPr>
+        <w:tabs>
+          <w:tab w:val="left" w:pos="2940"/>
+        </w:tabs>
+        <w:ind w:left="2940" w:leftChars="0" w:hanging="420" w:firstLineChars="0"/>
+      </w:pPr>
+      <w:rPr>
+        <w:rFonts w:hint="default"/>
+      </w:rPr>
+    </w:lvl>
+    <w:lvl w:ilvl="7" w:tentative="0">
+      <w:start w:val="1"/>
+      <w:numFmt w:val="lowerLetter"/>
+      <w:lvlText w:val="%8)"/>
+      <w:lvlJc w:val="left"/>
+      <w:pPr>
+        <w:tabs>
+          <w:tab w:val="left" w:pos="3360"/>
+        </w:tabs>
+        <w:ind w:left="3360" w:leftChars="0" w:hanging="420" w:firstLineChars="0"/>
+      </w:pPr>
+      <w:rPr>
+        <w:rFonts w:hint="default"/>
+      </w:rPr>
+    </w:lvl>
+    <w:lvl w:ilvl="8" w:tentative="0">
+      <w:start w:val="1"/>
+      <w:numFmt w:val="lowerRoman"/>
+      <w:lvlText w:val="%9."/>
+      <w:lvlJc w:val="left"/>
+      <w:pPr>
+        <w:tabs>
+          <w:tab w:val="left" w:pos="3780"/>
+        </w:tabs>
+        <w:ind w:left="3780" w:leftChars="0" w:hanging="420" w:firstLineChars="0"/>
+      </w:pPr>
+      <w:rPr>
+        <w:rFonts w:hint="default"/>
+      </w:rPr>
+    </w:lvl>
+  </w:abstractNum>
   <w:num w:numId="1">
     <w:abstractNumId w:val="0"/>
+  </w:num>
+  <w:num w:numId="2">
+    <w:abstractNumId w:val="1"/>
   </w:num>
 </w:numbering>
 </file>
@@ -898,12 +2713,12 @@
       <w:sz w:val="44"/>
     </w:rPr>
   </w:style>
-  <w:style w:type="character" w:default="1" w:styleId="4">
+  <w:style w:type="character" w:default="1" w:styleId="5">
     <w:name w:val="Default Paragraph Font"/>
     <w:semiHidden/>
     <w:uiPriority w:val="0"/>
   </w:style>
-  <w:style w:type="table" w:default="1" w:styleId="7">
+  <w:style w:type="table" w:default="1" w:styleId="9">
     <w:name w:val="Normal Table"/>
     <w:semiHidden/>
     <w:uiPriority w:val="0"/>
@@ -925,22 +2740,46 @@
       <w:jc w:val="left"/>
     </w:pPr>
   </w:style>
-  <w:style w:type="character" w:styleId="5">
+  <w:style w:type="paragraph" w:styleId="4">
+    <w:name w:val="Normal (Web)"/>
+    <w:basedOn w:val="1"/>
+    <w:uiPriority w:val="0"/>
+    <w:pPr>
+      <w:spacing w:before="0" w:beforeAutospacing="1" w:after="0" w:afterAutospacing="1"/>
+      <w:ind w:left="0" w:right="0"/>
+      <w:jc w:val="left"/>
+    </w:pPr>
+    <w:rPr>
+      <w:kern w:val="0"/>
+      <w:sz w:val="24"/>
+      <w:lang w:val="en-US" w:eastAsia="zh-CN" w:bidi="ar"/>
+    </w:rPr>
+  </w:style>
+  <w:style w:type="character" w:styleId="6">
     <w:name w:val="Strong"/>
-    <w:basedOn w:val="4"/>
+    <w:basedOn w:val="5"/>
     <w:qFormat/>
     <w:uiPriority w:val="0"/>
     <w:rPr>
       <w:b/>
     </w:rPr>
   </w:style>
-  <w:style w:type="character" w:styleId="6">
+  <w:style w:type="character" w:styleId="7">
     <w:name w:val="Hyperlink"/>
-    <w:basedOn w:val="4"/>
+    <w:basedOn w:val="5"/>
     <w:uiPriority w:val="0"/>
     <w:rPr>
       <w:color w:val="0000FF"/>
       <w:u w:val="single"/>
+    </w:rPr>
+  </w:style>
+  <w:style w:type="character" w:styleId="8">
+    <w:name w:val="HTML Code"/>
+    <w:basedOn w:val="5"/>
+    <w:uiPriority w:val="0"/>
+    <w:rPr>
+      <w:rFonts w:ascii="Courier New" w:hAnsi="Courier New"/>
+      <w:sz w:val="20"/>
     </w:rPr>
   </w:style>
 </w:styles>

</xml_diff>